<commit_message>
coragem, o cao covarde
</commit_message>
<xml_diff>
--- a/6.3 e 6.4 - Estimar Recursos de Atividade.docx
+++ b/6.3 e 6.4 - Estimar Recursos de Atividade.docx
@@ -1,6 +1,6 @@
 
 <file path=word/document.xml><?xml version="1.0" encoding="utf-8"?>
-<w:document xmlns:ve="http://schemas.openxmlformats.org/markup-compatibility/2006" xmlns:o="urn:schemas-microsoft-com:office:office" xmlns:r="http://schemas.openxmlformats.org/officeDocument/2006/relationships" xmlns:m="http://schemas.openxmlformats.org/officeDocument/2006/math" xmlns:v="urn:schemas-microsoft-com:vml" xmlns:wp="http://schemas.openxmlformats.org/drawingml/2006/wordprocessingDrawing" xmlns:w10="urn:schemas-microsoft-com:office:word" xmlns:w="http://schemas.openxmlformats.org/wordprocessingml/2006/main" xmlns:wne="http://schemas.microsoft.com/office/word/2006/wordml">
+<w:document xmlns:wpc="http://schemas.microsoft.com/office/word/2010/wordprocessingCanvas" xmlns:mc="http://schemas.openxmlformats.org/markup-compatibility/2006" xmlns:o="urn:schemas-microsoft-com:office:office" xmlns:r="http://schemas.openxmlformats.org/officeDocument/2006/relationships" xmlns:m="http://schemas.openxmlformats.org/officeDocument/2006/math" xmlns:v="urn:schemas-microsoft-com:vml" xmlns:wp14="http://schemas.microsoft.com/office/word/2010/wordprocessingDrawing" xmlns:wp="http://schemas.openxmlformats.org/drawingml/2006/wordprocessingDrawing" xmlns:w10="urn:schemas-microsoft-com:office:word" xmlns:w="http://schemas.openxmlformats.org/wordprocessingml/2006/main" xmlns:w14="http://schemas.microsoft.com/office/word/2010/wordml" xmlns:wpg="http://schemas.microsoft.com/office/word/2010/wordprocessingGroup" xmlns:wpi="http://schemas.microsoft.com/office/word/2010/wordprocessingInk" xmlns:wne="http://schemas.microsoft.com/office/word/2006/wordml" xmlns:wps="http://schemas.microsoft.com/office/word/2010/wordprocessingShape" mc:Ignorable="w14 wp14">
   <w:body>
     <w:p>
       <w:pPr>
@@ -13,26 +13,34 @@
         <w:rPr>
           <w:rFonts w:ascii="Arial" w:hAnsi="Arial" w:cs="Arial"/>
         </w:rPr>
+        <w:t>1.</w:t>
+      </w:r>
+      <w:r>
+        <w:rPr>
+          <w:rFonts w:ascii="Arial" w:hAnsi="Arial" w:cs="Arial"/>
+        </w:rPr>
         <w:t>Cantina</w:t>
       </w:r>
     </w:p>
     <w:p>
       <w:pPr>
         <w:pStyle w:val="SemEspaamento"/>
-        <w:rPr>
-          <w:rFonts w:ascii="Arial" w:hAnsi="Arial" w:cs="Arial"/>
-        </w:rPr>
-      </w:pPr>
-      <w:r>
-        <w:rPr>
-          <w:rFonts w:ascii="Arial" w:hAnsi="Arial" w:cs="Arial"/>
-        </w:rPr>
-        <w:t>1.1 Iniciação e Planejamento</w:t>
-      </w:r>
-    </w:p>
-    <w:p>
-      <w:pPr>
-        <w:pStyle w:val="SemEspaamento"/>
+        <w:ind w:left="708"/>
+        <w:rPr>
+          <w:rFonts w:ascii="Arial" w:hAnsi="Arial" w:cs="Arial"/>
+        </w:rPr>
+      </w:pPr>
+      <w:r>
+        <w:rPr>
+          <w:rFonts w:ascii="Arial" w:hAnsi="Arial" w:cs="Arial"/>
+        </w:rPr>
+        <w:t>1.1 Iniciação</w:t>
+      </w:r>
+    </w:p>
+    <w:p>
+      <w:pPr>
+        <w:pStyle w:val="SemEspaamento"/>
+        <w:ind w:left="1416"/>
         <w:rPr>
           <w:rFonts w:ascii="Arial" w:hAnsi="Arial" w:cs="Arial"/>
         </w:rPr>
@@ -47,9 +55,7 @@
     <w:p>
       <w:pPr>
         <w:pStyle w:val="SemEspaamento"/>
-        <w:rPr>
-          <w:rFonts w:ascii="Arial" w:hAnsi="Arial" w:cs="Arial"/>
-        </w:rPr>
+        <w:ind w:left="1416"/>
       </w:pPr>
       <w:r>
         <w:rPr>
@@ -61,6 +67,7 @@
     <w:p>
       <w:pPr>
         <w:pStyle w:val="SemEspaamento"/>
+        <w:ind w:left="1416"/>
         <w:rPr>
           <w:rFonts w:ascii="Arial" w:hAnsi="Arial" w:cs="Arial"/>
         </w:rPr>
@@ -82,6 +89,7 @@
     <w:p>
       <w:pPr>
         <w:pStyle w:val="SemEspaamento"/>
+        <w:ind w:left="1416"/>
         <w:rPr>
           <w:rFonts w:ascii="Arial" w:hAnsi="Arial" w:cs="Arial"/>
           <w:b/>
@@ -106,6 +114,7 @@
     <w:p>
       <w:pPr>
         <w:pStyle w:val="SemEspaamento"/>
+        <w:ind w:left="1416"/>
         <w:rPr>
           <w:rFonts w:ascii="Arial" w:hAnsi="Arial" w:cs="Arial"/>
           <w:b/>
@@ -130,6 +139,7 @@
     <w:p>
       <w:pPr>
         <w:pStyle w:val="SemEspaamento"/>
+        <w:ind w:left="1416"/>
         <w:rPr>
           <w:rFonts w:ascii="Arial" w:hAnsi="Arial" w:cs="Arial"/>
           <w:b/>
@@ -154,6 +164,7 @@
     <w:p>
       <w:pPr>
         <w:pStyle w:val="SemEspaamento"/>
+        <w:ind w:left="1416"/>
         <w:rPr>
           <w:rFonts w:ascii="Arial" w:hAnsi="Arial" w:cs="Arial"/>
           <w:b/>
@@ -178,14 +189,16 @@
     <w:p>
       <w:pPr>
         <w:pStyle w:val="SemEspaamento"/>
-        <w:rPr>
-          <w:rFonts w:ascii="Arial" w:hAnsi="Arial" w:cs="Arial"/>
-        </w:rPr>
-      </w:pPr>
-    </w:p>
-    <w:p>
-      <w:pPr>
-        <w:pStyle w:val="SemEspaamento"/>
+        <w:ind w:left="1416"/>
+        <w:rPr>
+          <w:rFonts w:ascii="Arial" w:hAnsi="Arial" w:cs="Arial"/>
+        </w:rPr>
+      </w:pPr>
+    </w:p>
+    <w:p>
+      <w:pPr>
+        <w:pStyle w:val="SemEspaamento"/>
+        <w:ind w:left="1416"/>
         <w:rPr>
           <w:rFonts w:ascii="Arial" w:hAnsi="Arial" w:cs="Arial"/>
         </w:rPr>
@@ -201,6 +214,7 @@
     <w:p>
       <w:pPr>
         <w:pStyle w:val="SemEspaamento"/>
+        <w:ind w:left="1416"/>
         <w:rPr>
           <w:rFonts w:ascii="Arial" w:hAnsi="Arial" w:cs="Arial"/>
           <w:b/>
@@ -225,6 +239,7 @@
     <w:p>
       <w:pPr>
         <w:pStyle w:val="SemEspaamento"/>
+        <w:ind w:left="1416"/>
         <w:rPr>
           <w:rFonts w:ascii="Arial" w:hAnsi="Arial" w:cs="Arial"/>
           <w:b/>
@@ -255,6 +270,7 @@
     <w:p>
       <w:pPr>
         <w:pStyle w:val="SemEspaamento"/>
+        <w:ind w:left="1416"/>
         <w:rPr>
           <w:rFonts w:ascii="Arial" w:hAnsi="Arial" w:cs="Arial"/>
           <w:b/>
@@ -285,6 +301,7 @@
     <w:p>
       <w:pPr>
         <w:pStyle w:val="SemEspaamento"/>
+        <w:ind w:left="1416"/>
         <w:rPr>
           <w:rFonts w:ascii="Arial" w:hAnsi="Arial" w:cs="Arial"/>
           <w:b/>
@@ -315,15 +332,17 @@
     <w:p>
       <w:pPr>
         <w:pStyle w:val="SemEspaamento"/>
-        <w:rPr>
-          <w:rFonts w:ascii="Arial" w:hAnsi="Arial" w:cs="Arial"/>
-          <w:b/>
-        </w:rPr>
-      </w:pPr>
-    </w:p>
-    <w:p>
-      <w:pPr>
-        <w:pStyle w:val="SemEspaamento"/>
+        <w:ind w:left="1416"/>
+        <w:rPr>
+          <w:rFonts w:ascii="Arial" w:hAnsi="Arial" w:cs="Arial"/>
+          <w:b/>
+        </w:rPr>
+      </w:pPr>
+    </w:p>
+    <w:p>
+      <w:pPr>
+        <w:pStyle w:val="SemEspaamento"/>
+        <w:ind w:left="1416"/>
         <w:rPr>
           <w:rFonts w:ascii="Arial" w:hAnsi="Arial" w:cs="Arial"/>
         </w:rPr>
@@ -339,6 +358,7 @@
     <w:p>
       <w:pPr>
         <w:pStyle w:val="SemEspaamento"/>
+        <w:ind w:left="1416"/>
         <w:rPr>
           <w:rFonts w:ascii="Arial" w:hAnsi="Arial" w:cs="Arial"/>
           <w:b/>
@@ -363,6 +383,7 @@
     <w:p>
       <w:pPr>
         <w:pStyle w:val="SemEspaamento"/>
+        <w:ind w:left="1416"/>
         <w:rPr>
           <w:rFonts w:ascii="Arial" w:hAnsi="Arial" w:cs="Arial"/>
           <w:b/>
@@ -393,6 +414,7 @@
     <w:p>
       <w:pPr>
         <w:pStyle w:val="SemEspaamento"/>
+        <w:ind w:left="1416"/>
         <w:rPr>
           <w:rFonts w:ascii="Arial" w:hAnsi="Arial" w:cs="Arial"/>
           <w:b/>
@@ -423,6 +445,7 @@
     <w:p>
       <w:pPr>
         <w:pStyle w:val="SemEspaamento"/>
+        <w:ind w:left="1416"/>
         <w:rPr>
           <w:rFonts w:ascii="Arial" w:hAnsi="Arial" w:cs="Arial"/>
           <w:b/>
@@ -453,28 +476,37 @@
     <w:p>
       <w:pPr>
         <w:pStyle w:val="SemEspaamento"/>
-        <w:rPr>
-          <w:rFonts w:ascii="Arial" w:hAnsi="Arial" w:cs="Arial"/>
-        </w:rPr>
-      </w:pPr>
-    </w:p>
-    <w:p>
-      <w:pPr>
-        <w:pStyle w:val="SemEspaamento"/>
-        <w:rPr>
-          <w:rFonts w:ascii="Arial" w:hAnsi="Arial" w:cs="Arial"/>
-        </w:rPr>
-      </w:pPr>
-      <w:r>
-        <w:rPr>
-          <w:rFonts w:ascii="Arial" w:hAnsi="Arial" w:cs="Arial"/>
-        </w:rPr>
-        <w:t xml:space="preserve">   1.1.1.2 Identificação dos Stakeholders</w:t>
-      </w:r>
-    </w:p>
-    <w:p>
-      <w:pPr>
-        <w:pStyle w:val="SemEspaamento"/>
+        <w:ind w:left="1416"/>
+        <w:rPr>
+          <w:rFonts w:ascii="Arial" w:hAnsi="Arial" w:cs="Arial"/>
+        </w:rPr>
+      </w:pPr>
+    </w:p>
+    <w:p>
+      <w:pPr>
+        <w:pStyle w:val="SemEspaamento"/>
+        <w:ind w:left="1416"/>
+        <w:rPr>
+          <w:rFonts w:ascii="Arial" w:hAnsi="Arial" w:cs="Arial"/>
+        </w:rPr>
+      </w:pPr>
+      <w:r>
+        <w:rPr>
+          <w:rFonts w:ascii="Arial" w:hAnsi="Arial" w:cs="Arial"/>
+        </w:rPr>
+        <w:t xml:space="preserve">   1.1.1.2 Identificar</w:t>
+      </w:r>
+      <w:r>
+        <w:rPr>
+          <w:rFonts w:ascii="Arial" w:hAnsi="Arial" w:cs="Arial"/>
+        </w:rPr>
+        <w:t xml:space="preserve"> Stakeholders</w:t>
+      </w:r>
+    </w:p>
+    <w:p>
+      <w:pPr>
+        <w:pStyle w:val="SemEspaamento"/>
+        <w:ind w:left="1416"/>
         <w:rPr>
           <w:rFonts w:ascii="Arial" w:hAnsi="Arial" w:cs="Arial"/>
         </w:rPr>
@@ -495,6 +527,7 @@
     <w:p>
       <w:pPr>
         <w:pStyle w:val="SemEspaamento"/>
+        <w:ind w:left="1416"/>
         <w:rPr>
           <w:rFonts w:ascii="Arial" w:hAnsi="Arial" w:cs="Arial"/>
           <w:b/>
@@ -519,6 +552,7 @@
     <w:p>
       <w:pPr>
         <w:pStyle w:val="SemEspaamento"/>
+        <w:ind w:left="1416"/>
         <w:rPr>
           <w:rFonts w:ascii="Arial" w:hAnsi="Arial" w:cs="Arial"/>
           <w:b/>
@@ -543,6 +577,7 @@
     <w:p>
       <w:pPr>
         <w:pStyle w:val="SemEspaamento"/>
+        <w:ind w:left="1416"/>
         <w:rPr>
           <w:rFonts w:ascii="Arial" w:hAnsi="Arial" w:cs="Arial"/>
           <w:b/>
@@ -567,6 +602,7 @@
     <w:p>
       <w:pPr>
         <w:pStyle w:val="SemEspaamento"/>
+        <w:ind w:left="1416"/>
         <w:rPr>
           <w:rFonts w:ascii="Arial" w:hAnsi="Arial" w:cs="Arial"/>
           <w:b/>
@@ -591,14 +627,16 @@
     <w:p>
       <w:pPr>
         <w:pStyle w:val="SemEspaamento"/>
-        <w:rPr>
-          <w:rFonts w:ascii="Arial" w:hAnsi="Arial" w:cs="Arial"/>
-        </w:rPr>
-      </w:pPr>
-    </w:p>
-    <w:p>
-      <w:pPr>
-        <w:pStyle w:val="SemEspaamento"/>
+        <w:ind w:left="1416"/>
+        <w:rPr>
+          <w:rFonts w:ascii="Arial" w:hAnsi="Arial" w:cs="Arial"/>
+        </w:rPr>
+      </w:pPr>
+    </w:p>
+    <w:p>
+      <w:pPr>
+        <w:pStyle w:val="SemEspaamento"/>
+        <w:ind w:left="1416"/>
         <w:rPr>
           <w:rFonts w:ascii="Arial" w:hAnsi="Arial" w:cs="Arial"/>
         </w:rPr>
@@ -614,6 +652,7 @@
     <w:p>
       <w:pPr>
         <w:pStyle w:val="SemEspaamento"/>
+        <w:ind w:left="1416"/>
         <w:rPr>
           <w:rFonts w:ascii="Arial" w:hAnsi="Arial" w:cs="Arial"/>
           <w:b/>
@@ -645,6 +684,7 @@
     <w:p>
       <w:pPr>
         <w:pStyle w:val="SemEspaamento"/>
+        <w:ind w:left="1416"/>
         <w:rPr>
           <w:rFonts w:ascii="Arial" w:hAnsi="Arial" w:cs="Arial"/>
           <w:b/>
@@ -669,6 +709,7 @@
     <w:p>
       <w:pPr>
         <w:pStyle w:val="SemEspaamento"/>
+        <w:ind w:left="1416"/>
         <w:rPr>
           <w:rFonts w:ascii="Arial" w:hAnsi="Arial" w:cs="Arial"/>
           <w:b/>
@@ -693,6 +734,7 @@
     <w:p>
       <w:pPr>
         <w:pStyle w:val="SemEspaamento"/>
+        <w:ind w:left="1416"/>
         <w:rPr>
           <w:rFonts w:ascii="Arial" w:hAnsi="Arial" w:cs="Arial"/>
           <w:b/>
@@ -717,14 +759,16 @@
     <w:p>
       <w:pPr>
         <w:pStyle w:val="SemEspaamento"/>
-        <w:rPr>
-          <w:rFonts w:ascii="Arial" w:hAnsi="Arial" w:cs="Arial"/>
-        </w:rPr>
-      </w:pPr>
-    </w:p>
-    <w:p>
-      <w:pPr>
-        <w:pStyle w:val="SemEspaamento"/>
+        <w:ind w:left="1416"/>
+        <w:rPr>
+          <w:rFonts w:ascii="Arial" w:hAnsi="Arial" w:cs="Arial"/>
+        </w:rPr>
+      </w:pPr>
+    </w:p>
+    <w:p>
+      <w:pPr>
+        <w:pStyle w:val="SemEspaamento"/>
+        <w:ind w:left="1416"/>
         <w:rPr>
           <w:rFonts w:ascii="Arial" w:hAnsi="Arial" w:cs="Arial"/>
         </w:rPr>
@@ -740,6 +784,7 @@
     <w:p>
       <w:pPr>
         <w:pStyle w:val="SemEspaamento"/>
+        <w:ind w:left="1416"/>
         <w:rPr>
           <w:rFonts w:ascii="Arial" w:hAnsi="Arial" w:cs="Arial"/>
           <w:b/>
@@ -771,6 +816,7 @@
     <w:p>
       <w:pPr>
         <w:pStyle w:val="SemEspaamento"/>
+        <w:ind w:left="1416"/>
         <w:rPr>
           <w:rFonts w:ascii="Arial" w:hAnsi="Arial" w:cs="Arial"/>
           <w:b/>
@@ -802,6 +848,7 @@
     <w:p>
       <w:pPr>
         <w:pStyle w:val="SemEspaamento"/>
+        <w:ind w:left="1416"/>
         <w:rPr>
           <w:rFonts w:ascii="Arial" w:hAnsi="Arial" w:cs="Arial"/>
           <w:b/>
@@ -826,6 +873,7 @@
     <w:p>
       <w:pPr>
         <w:pStyle w:val="SemEspaamento"/>
+        <w:ind w:left="1416"/>
         <w:rPr>
           <w:rFonts w:ascii="Arial" w:hAnsi="Arial" w:cs="Arial"/>
           <w:b/>
@@ -850,14 +898,16 @@
     <w:p>
       <w:pPr>
         <w:pStyle w:val="SemEspaamento"/>
-        <w:rPr>
-          <w:rFonts w:ascii="Arial" w:hAnsi="Arial" w:cs="Arial"/>
-        </w:rPr>
-      </w:pPr>
-    </w:p>
-    <w:p>
-      <w:pPr>
-        <w:pStyle w:val="SemEspaamento"/>
+        <w:ind w:left="1416"/>
+        <w:rPr>
+          <w:rFonts w:ascii="Arial" w:hAnsi="Arial" w:cs="Arial"/>
+        </w:rPr>
+      </w:pPr>
+    </w:p>
+    <w:p>
+      <w:pPr>
+        <w:pStyle w:val="SemEspaamento"/>
+        <w:ind w:left="1416"/>
         <w:rPr>
           <w:rFonts w:ascii="Arial" w:hAnsi="Arial" w:cs="Arial"/>
         </w:rPr>
@@ -873,6 +923,7 @@
     <w:p>
       <w:pPr>
         <w:pStyle w:val="SemEspaamento"/>
+        <w:ind w:left="1416"/>
         <w:rPr>
           <w:rFonts w:ascii="Arial" w:hAnsi="Arial" w:cs="Arial"/>
           <w:b/>
@@ -904,6 +955,7 @@
     <w:p>
       <w:pPr>
         <w:pStyle w:val="SemEspaamento"/>
+        <w:ind w:left="1416"/>
         <w:rPr>
           <w:rFonts w:ascii="Arial" w:hAnsi="Arial" w:cs="Arial"/>
           <w:b/>
@@ -928,6 +980,7 @@
     <w:p>
       <w:pPr>
         <w:pStyle w:val="SemEspaamento"/>
+        <w:ind w:left="1416"/>
         <w:rPr>
           <w:rFonts w:ascii="Arial" w:hAnsi="Arial" w:cs="Arial"/>
           <w:b/>
@@ -952,6 +1005,7 @@
     <w:p>
       <w:pPr>
         <w:pStyle w:val="SemEspaamento"/>
+        <w:ind w:left="1416"/>
         <w:rPr>
           <w:rFonts w:ascii="Arial" w:hAnsi="Arial" w:cs="Arial"/>
           <w:b/>
@@ -976,28 +1030,31 @@
     <w:p>
       <w:pPr>
         <w:pStyle w:val="SemEspaamento"/>
-        <w:rPr>
-          <w:rFonts w:ascii="Arial" w:hAnsi="Arial" w:cs="Arial"/>
-        </w:rPr>
-      </w:pPr>
-    </w:p>
-    <w:p>
-      <w:pPr>
-        <w:pStyle w:val="SemEspaamento"/>
-        <w:rPr>
-          <w:rFonts w:ascii="Arial" w:hAnsi="Arial" w:cs="Arial"/>
-        </w:rPr>
-      </w:pPr>
-      <w:r>
-        <w:rPr>
-          <w:rFonts w:ascii="Arial" w:hAnsi="Arial" w:cs="Arial"/>
-        </w:rPr>
-        <w:t xml:space="preserve">   1.1.1.3 Definição de Custos</w:t>
-      </w:r>
-    </w:p>
-    <w:p>
-      <w:pPr>
-        <w:pStyle w:val="SemEspaamento"/>
+        <w:ind w:left="1416"/>
+        <w:rPr>
+          <w:rFonts w:ascii="Arial" w:hAnsi="Arial" w:cs="Arial"/>
+        </w:rPr>
+      </w:pPr>
+    </w:p>
+    <w:p>
+      <w:pPr>
+        <w:pStyle w:val="SemEspaamento"/>
+        <w:ind w:left="1416"/>
+        <w:rPr>
+          <w:rFonts w:ascii="Arial" w:hAnsi="Arial" w:cs="Arial"/>
+        </w:rPr>
+      </w:pPr>
+      <w:r>
+        <w:rPr>
+          <w:rFonts w:ascii="Arial" w:hAnsi="Arial" w:cs="Arial"/>
+        </w:rPr>
+        <w:t xml:space="preserve">   1.1.1.3 Desenvolver termo de abertura</w:t>
+      </w:r>
+    </w:p>
+    <w:p>
+      <w:pPr>
+        <w:pStyle w:val="SemEspaamento"/>
+        <w:ind w:left="1416"/>
         <w:rPr>
           <w:rFonts w:ascii="Arial" w:hAnsi="Arial" w:cs="Arial"/>
         </w:rPr>
@@ -1018,6 +1075,7 @@
     <w:p>
       <w:pPr>
         <w:pStyle w:val="SemEspaamento"/>
+        <w:ind w:left="1416"/>
         <w:rPr>
           <w:rFonts w:ascii="Arial" w:hAnsi="Arial" w:cs="Arial"/>
           <w:b/>
@@ -1048,6 +1106,7 @@
     <w:p>
       <w:pPr>
         <w:pStyle w:val="SemEspaamento"/>
+        <w:ind w:left="1416"/>
         <w:rPr>
           <w:rFonts w:ascii="Arial" w:hAnsi="Arial" w:cs="Arial"/>
           <w:b/>
@@ -1078,6 +1137,7 @@
     <w:p>
       <w:pPr>
         <w:pStyle w:val="SemEspaamento"/>
+        <w:ind w:left="1416"/>
         <w:rPr>
           <w:rFonts w:ascii="Arial" w:hAnsi="Arial" w:cs="Arial"/>
           <w:b/>
@@ -1108,6 +1168,7 @@
     <w:p>
       <w:pPr>
         <w:pStyle w:val="SemEspaamento"/>
+        <w:ind w:left="1416"/>
         <w:rPr>
           <w:rFonts w:ascii="Arial" w:hAnsi="Arial" w:cs="Arial"/>
           <w:b/>
@@ -1145,22 +1206,25 @@
     <w:p>
       <w:pPr>
         <w:pStyle w:val="SemEspaamento"/>
-        <w:rPr>
-          <w:rFonts w:ascii="Arial" w:hAnsi="Arial" w:cs="Arial"/>
-        </w:rPr>
-      </w:pPr>
-    </w:p>
-    <w:p>
-      <w:pPr>
-        <w:pStyle w:val="SemEspaamento"/>
-        <w:rPr>
-          <w:rFonts w:ascii="Arial" w:hAnsi="Arial" w:cs="Arial"/>
-        </w:rPr>
-      </w:pPr>
-    </w:p>
-    <w:p>
-      <w:pPr>
-        <w:pStyle w:val="SemEspaamento"/>
+        <w:ind w:left="1416"/>
+        <w:rPr>
+          <w:rFonts w:ascii="Arial" w:hAnsi="Arial" w:cs="Arial"/>
+        </w:rPr>
+      </w:pPr>
+    </w:p>
+    <w:p>
+      <w:pPr>
+        <w:pStyle w:val="SemEspaamento"/>
+        <w:ind w:left="1416"/>
+        <w:rPr>
+          <w:rFonts w:ascii="Arial" w:hAnsi="Arial" w:cs="Arial"/>
+        </w:rPr>
+      </w:pPr>
+    </w:p>
+    <w:p>
+      <w:pPr>
+        <w:pStyle w:val="SemEspaamento"/>
+        <w:ind w:left="1416"/>
         <w:rPr>
           <w:rFonts w:ascii="Arial" w:hAnsi="Arial" w:cs="Arial"/>
         </w:rPr>
@@ -1182,6 +1246,7 @@
     <w:p>
       <w:pPr>
         <w:pStyle w:val="SemEspaamento"/>
+        <w:ind w:left="1416"/>
         <w:rPr>
           <w:rFonts w:ascii="Arial" w:hAnsi="Arial" w:cs="Arial"/>
           <w:b/>
@@ -1211,6 +1276,7 @@
     <w:p>
       <w:pPr>
         <w:pStyle w:val="SemEspaamento"/>
+        <w:ind w:left="1416"/>
         <w:rPr>
           <w:rFonts w:ascii="Arial" w:hAnsi="Arial" w:cs="Arial"/>
           <w:b/>
@@ -1242,6 +1308,7 @@
     <w:p>
       <w:pPr>
         <w:pStyle w:val="SemEspaamento"/>
+        <w:ind w:left="1416"/>
         <w:rPr>
           <w:rFonts w:ascii="Arial" w:hAnsi="Arial" w:cs="Arial"/>
           <w:b/>
@@ -1266,6 +1333,7 @@
     <w:p>
       <w:pPr>
         <w:pStyle w:val="SemEspaamento"/>
+        <w:ind w:left="1416"/>
         <w:rPr>
           <w:rFonts w:ascii="Arial" w:hAnsi="Arial" w:cs="Arial"/>
           <w:b/>
@@ -1297,14 +1365,16 @@
     <w:p>
       <w:pPr>
         <w:pStyle w:val="SemEspaamento"/>
-        <w:rPr>
-          <w:rFonts w:ascii="Arial" w:hAnsi="Arial" w:cs="Arial"/>
-        </w:rPr>
-      </w:pPr>
-    </w:p>
-    <w:p>
-      <w:pPr>
-        <w:pStyle w:val="SemEspaamento"/>
+        <w:ind w:left="1416"/>
+        <w:rPr>
+          <w:rFonts w:ascii="Arial" w:hAnsi="Arial" w:cs="Arial"/>
+        </w:rPr>
+      </w:pPr>
+    </w:p>
+    <w:p>
+      <w:pPr>
+        <w:pStyle w:val="SemEspaamento"/>
+        <w:ind w:left="1416"/>
         <w:rPr>
           <w:rFonts w:ascii="Arial" w:hAnsi="Arial" w:cs="Arial"/>
         </w:rPr>
@@ -1319,6 +1389,7 @@
     <w:p>
       <w:pPr>
         <w:pStyle w:val="SemEspaamento"/>
+        <w:ind w:left="1416"/>
         <w:rPr>
           <w:rFonts w:ascii="Arial" w:hAnsi="Arial" w:cs="Arial"/>
         </w:rPr>
@@ -1334,6 +1405,7 @@
     <w:p>
       <w:pPr>
         <w:pStyle w:val="SemEspaamento"/>
+        <w:ind w:left="1416"/>
         <w:rPr>
           <w:rFonts w:ascii="Arial" w:hAnsi="Arial" w:cs="Arial"/>
           <w:b/>
@@ -1364,6 +1436,7 @@
     <w:p>
       <w:pPr>
         <w:pStyle w:val="SemEspaamento"/>
+        <w:ind w:left="1416"/>
         <w:rPr>
           <w:rFonts w:ascii="Arial" w:hAnsi="Arial" w:cs="Arial"/>
           <w:b/>
@@ -1401,6 +1474,7 @@
     <w:p>
       <w:pPr>
         <w:pStyle w:val="SemEspaamento"/>
+        <w:ind w:left="1416"/>
         <w:rPr>
           <w:rFonts w:ascii="Arial" w:hAnsi="Arial" w:cs="Arial"/>
           <w:b/>
@@ -1438,6 +1512,7 @@
     <w:p>
       <w:pPr>
         <w:pStyle w:val="SemEspaamento"/>
+        <w:ind w:left="1416"/>
         <w:rPr>
           <w:rFonts w:ascii="Arial" w:hAnsi="Arial" w:cs="Arial"/>
           <w:b/>
@@ -1475,14 +1550,16 @@
     <w:p>
       <w:pPr>
         <w:pStyle w:val="SemEspaamento"/>
-        <w:rPr>
-          <w:rFonts w:ascii="Arial" w:hAnsi="Arial" w:cs="Arial"/>
-        </w:rPr>
-      </w:pPr>
-    </w:p>
-    <w:p>
-      <w:pPr>
-        <w:pStyle w:val="SemEspaamento"/>
+        <w:ind w:left="1416"/>
+        <w:rPr>
+          <w:rFonts w:ascii="Arial" w:hAnsi="Arial" w:cs="Arial"/>
+        </w:rPr>
+      </w:pPr>
+    </w:p>
+    <w:p>
+      <w:pPr>
+        <w:pStyle w:val="SemEspaamento"/>
+        <w:ind w:left="1416"/>
         <w:rPr>
           <w:rFonts w:ascii="Arial" w:hAnsi="Arial" w:cs="Arial"/>
         </w:rPr>
@@ -1498,6 +1575,7 @@
     <w:p>
       <w:pPr>
         <w:pStyle w:val="SemEspaamento"/>
+        <w:ind w:left="1416"/>
         <w:rPr>
           <w:rFonts w:ascii="Arial" w:hAnsi="Arial" w:cs="Arial"/>
           <w:b/>
@@ -1522,6 +1600,7 @@
     <w:p>
       <w:pPr>
         <w:pStyle w:val="SemEspaamento"/>
+        <w:ind w:left="1416"/>
         <w:rPr>
           <w:rFonts w:ascii="Arial" w:hAnsi="Arial" w:cs="Arial"/>
           <w:b/>
@@ -1553,6 +1632,7 @@
     <w:p>
       <w:pPr>
         <w:pStyle w:val="SemEspaamento"/>
+        <w:ind w:left="1416"/>
         <w:rPr>
           <w:rFonts w:ascii="Arial" w:hAnsi="Arial" w:cs="Arial"/>
           <w:b/>
@@ -1584,6 +1664,7 @@
     <w:p>
       <w:pPr>
         <w:pStyle w:val="SemEspaamento"/>
+        <w:ind w:left="1416"/>
         <w:rPr>
           <w:rFonts w:ascii="Arial" w:hAnsi="Arial" w:cs="Arial"/>
           <w:b/>
@@ -1615,14 +1696,16 @@
     <w:p>
       <w:pPr>
         <w:pStyle w:val="SemEspaamento"/>
-        <w:rPr>
-          <w:rFonts w:ascii="Arial" w:hAnsi="Arial" w:cs="Arial"/>
-        </w:rPr>
-      </w:pPr>
-    </w:p>
-    <w:p>
-      <w:pPr>
-        <w:pStyle w:val="SemEspaamento"/>
+        <w:ind w:left="1416"/>
+        <w:rPr>
+          <w:rFonts w:ascii="Arial" w:hAnsi="Arial" w:cs="Arial"/>
+        </w:rPr>
+      </w:pPr>
+    </w:p>
+    <w:p>
+      <w:pPr>
+        <w:pStyle w:val="SemEspaamento"/>
+        <w:ind w:left="1416"/>
         <w:rPr>
           <w:rFonts w:ascii="Arial" w:hAnsi="Arial" w:cs="Arial"/>
         </w:rPr>
@@ -1638,6 +1721,7 @@
     <w:p>
       <w:pPr>
         <w:pStyle w:val="SemEspaamento"/>
+        <w:ind w:left="1416"/>
         <w:rPr>
           <w:rFonts w:ascii="Arial" w:hAnsi="Arial" w:cs="Arial"/>
           <w:b/>
@@ -1662,6 +1746,7 @@
     <w:p>
       <w:pPr>
         <w:pStyle w:val="SemEspaamento"/>
+        <w:ind w:left="1416"/>
         <w:rPr>
           <w:rFonts w:ascii="Arial" w:hAnsi="Arial" w:cs="Arial"/>
           <w:b/>
@@ -1693,6 +1778,7 @@
     <w:p>
       <w:pPr>
         <w:pStyle w:val="SemEspaamento"/>
+        <w:ind w:left="1416"/>
         <w:rPr>
           <w:rFonts w:ascii="Arial" w:hAnsi="Arial" w:cs="Arial"/>
           <w:b/>
@@ -1724,6 +1810,7 @@
     <w:p>
       <w:pPr>
         <w:pStyle w:val="SemEspaamento"/>
+        <w:ind w:left="1416"/>
         <w:rPr>
           <w:rFonts w:ascii="Arial" w:hAnsi="Arial" w:cs="Arial"/>
           <w:b/>
@@ -1755,14 +1842,16 @@
     <w:p>
       <w:pPr>
         <w:pStyle w:val="SemEspaamento"/>
-        <w:rPr>
-          <w:rFonts w:ascii="Arial" w:hAnsi="Arial" w:cs="Arial"/>
-        </w:rPr>
-      </w:pPr>
-    </w:p>
-    <w:p>
-      <w:pPr>
-        <w:pStyle w:val="SemEspaamento"/>
+        <w:ind w:left="1416"/>
+        <w:rPr>
+          <w:rFonts w:ascii="Arial" w:hAnsi="Arial" w:cs="Arial"/>
+        </w:rPr>
+      </w:pPr>
+    </w:p>
+    <w:p>
+      <w:pPr>
+        <w:pStyle w:val="SemEspaamento"/>
+        <w:ind w:left="1416"/>
         <w:rPr>
           <w:rFonts w:ascii="Arial" w:hAnsi="Arial" w:cs="Arial"/>
         </w:rPr>
@@ -1778,6 +1867,7 @@
     <w:p>
       <w:pPr>
         <w:pStyle w:val="SemEspaamento"/>
+        <w:ind w:left="1416"/>
         <w:rPr>
           <w:rFonts w:ascii="Arial" w:hAnsi="Arial" w:cs="Arial"/>
           <w:b/>
@@ -1802,6 +1892,7 @@
     <w:p>
       <w:pPr>
         <w:pStyle w:val="SemEspaamento"/>
+        <w:ind w:left="1416"/>
         <w:rPr>
           <w:rFonts w:ascii="Arial" w:hAnsi="Arial" w:cs="Arial"/>
           <w:b/>
@@ -1833,6 +1924,7 @@
     <w:p>
       <w:pPr>
         <w:pStyle w:val="SemEspaamento"/>
+        <w:ind w:left="1416"/>
         <w:rPr>
           <w:rFonts w:ascii="Arial" w:hAnsi="Arial" w:cs="Arial"/>
           <w:b/>
@@ -1864,6 +1956,7 @@
     <w:p>
       <w:pPr>
         <w:pStyle w:val="SemEspaamento"/>
+        <w:ind w:left="1416"/>
         <w:rPr>
           <w:rFonts w:ascii="Arial" w:hAnsi="Arial" w:cs="Arial"/>
           <w:b/>
@@ -1895,42 +1988,88 @@
     <w:p>
       <w:pPr>
         <w:pStyle w:val="SemEspaamento"/>
-        <w:rPr>
-          <w:rFonts w:ascii="Arial" w:hAnsi="Arial" w:cs="Arial"/>
-        </w:rPr>
-      </w:pPr>
-    </w:p>
-    <w:p>
-      <w:pPr>
-        <w:pStyle w:val="SemEspaamento"/>
-        <w:rPr>
-          <w:rFonts w:ascii="Arial" w:hAnsi="Arial" w:cs="Arial"/>
-        </w:rPr>
-      </w:pPr>
-      <w:r>
-        <w:rPr>
-          <w:rFonts w:ascii="Arial" w:hAnsi="Arial" w:cs="Arial"/>
-        </w:rPr>
-        <w:t>1.1.2 Viabilidade</w:t>
-      </w:r>
-    </w:p>
-    <w:p>
-      <w:pPr>
-        <w:pStyle w:val="SemEspaamento"/>
-        <w:rPr>
-          <w:rFonts w:ascii="Arial" w:hAnsi="Arial" w:cs="Arial"/>
-        </w:rPr>
-      </w:pPr>
-      <w:r>
-        <w:rPr>
-          <w:rFonts w:ascii="Arial" w:hAnsi="Arial" w:cs="Arial"/>
-        </w:rPr>
-        <w:t xml:space="preserve">   1.1.2.1 Levantamento das Regras de Negócio</w:t>
-      </w:r>
-    </w:p>
-    <w:p>
-      <w:pPr>
-        <w:pStyle w:val="SemEspaamento"/>
+        <w:ind w:left="708"/>
+        <w:rPr>
+          <w:rFonts w:ascii="Arial" w:hAnsi="Arial" w:cs="Arial"/>
+        </w:rPr>
+      </w:pPr>
+      <w:r>
+        <w:rPr>
+          <w:rFonts w:ascii="Arial" w:hAnsi="Arial" w:cs="Arial"/>
+        </w:rPr>
+        <w:t>1.2 Planejamento</w:t>
+      </w:r>
+    </w:p>
+    <w:p>
+      <w:pPr>
+        <w:pStyle w:val="SemEspaamento"/>
+        <w:ind w:left="1416"/>
+        <w:rPr>
+          <w:rFonts w:ascii="Arial" w:hAnsi="Arial" w:cs="Arial"/>
+        </w:rPr>
+      </w:pPr>
+      <w:r>
+        <w:rPr>
+          <w:rFonts w:ascii="Arial" w:hAnsi="Arial" w:cs="Arial"/>
+        </w:rPr>
+        <w:t>1.2.1</w:t>
+      </w:r>
+      <w:r>
+        <w:rPr>
+          <w:rFonts w:ascii="Arial" w:hAnsi="Arial" w:cs="Arial"/>
+        </w:rPr>
+        <w:t xml:space="preserve"> Viabilidade</w:t>
+      </w:r>
+    </w:p>
+    <w:p>
+      <w:pPr>
+        <w:pStyle w:val="SemEspaamento"/>
+        <w:ind w:left="1416"/>
+        <w:rPr>
+          <w:rFonts w:ascii="Arial" w:hAnsi="Arial" w:cs="Arial"/>
+        </w:rPr>
+      </w:pPr>
+      <w:r>
+        <w:rPr>
+          <w:rFonts w:ascii="Arial" w:hAnsi="Arial" w:cs="Arial"/>
+        </w:rPr>
+        <w:t xml:space="preserve">   </w:t>
+      </w:r>
+      <w:r>
+        <w:rPr>
+          <w:rFonts w:ascii="Arial" w:hAnsi="Arial" w:cs="Arial"/>
+        </w:rPr>
+        <w:t>1.2</w:t>
+      </w:r>
+      <w:r>
+        <w:rPr>
+          <w:rFonts w:ascii="Arial" w:hAnsi="Arial" w:cs="Arial"/>
+        </w:rPr>
+        <w:t>.</w:t>
+      </w:r>
+      <w:r>
+        <w:rPr>
+          <w:rFonts w:ascii="Arial" w:hAnsi="Arial" w:cs="Arial"/>
+        </w:rPr>
+        <w:t>1</w:t>
+      </w:r>
+      <w:r>
+        <w:rPr>
+          <w:rFonts w:ascii="Arial" w:hAnsi="Arial" w:cs="Arial"/>
+        </w:rPr>
+        <w:t>.1 Levantar</w:t>
+      </w:r>
+      <w:r>
+        <w:rPr>
+          <w:rFonts w:ascii="Arial" w:hAnsi="Arial" w:cs="Arial"/>
+        </w:rPr>
+        <w:t xml:space="preserve"> Regras de Negócio</w:t>
+      </w:r>
+    </w:p>
+    <w:p>
+      <w:pPr>
+        <w:pStyle w:val="SemEspaamento"/>
+        <w:ind w:left="1416"/>
         <w:rPr>
           <w:rFonts w:ascii="Arial" w:hAnsi="Arial" w:cs="Arial"/>
         </w:rPr>
@@ -1946,6 +2085,7 @@
     <w:p>
       <w:pPr>
         <w:pStyle w:val="SemEspaamento"/>
+        <w:ind w:left="1416"/>
         <w:rPr>
           <w:rFonts w:ascii="Arial" w:hAnsi="Arial" w:cs="Arial"/>
           <w:b/>
@@ -1970,6 +2110,7 @@
     <w:p>
       <w:pPr>
         <w:pStyle w:val="SemEspaamento"/>
+        <w:ind w:left="1416"/>
         <w:rPr>
           <w:rFonts w:ascii="Arial" w:hAnsi="Arial" w:cs="Arial"/>
           <w:b/>
@@ -2001,6 +2142,7 @@
     <w:p>
       <w:pPr>
         <w:pStyle w:val="SemEspaamento"/>
+        <w:ind w:left="1416"/>
         <w:rPr>
           <w:rFonts w:ascii="Arial" w:hAnsi="Arial" w:cs="Arial"/>
           <w:b/>
@@ -2032,6 +2174,7 @@
     <w:p>
       <w:pPr>
         <w:pStyle w:val="SemEspaamento"/>
+        <w:ind w:left="1416"/>
         <w:rPr>
           <w:rFonts w:ascii="Arial" w:hAnsi="Arial" w:cs="Arial"/>
           <w:b/>
@@ -2056,14 +2199,16 @@
     <w:p>
       <w:pPr>
         <w:pStyle w:val="SemEspaamento"/>
-        <w:rPr>
-          <w:rFonts w:ascii="Arial" w:hAnsi="Arial" w:cs="Arial"/>
-        </w:rPr>
-      </w:pPr>
-    </w:p>
-    <w:p>
-      <w:pPr>
-        <w:pStyle w:val="SemEspaamento"/>
+        <w:ind w:left="1416"/>
+        <w:rPr>
+          <w:rFonts w:ascii="Arial" w:hAnsi="Arial" w:cs="Arial"/>
+        </w:rPr>
+      </w:pPr>
+    </w:p>
+    <w:p>
+      <w:pPr>
+        <w:pStyle w:val="SemEspaamento"/>
+        <w:ind w:left="1416"/>
         <w:rPr>
           <w:rFonts w:ascii="Arial" w:hAnsi="Arial" w:cs="Arial"/>
         </w:rPr>
@@ -2079,6 +2224,7 @@
     <w:p>
       <w:pPr>
         <w:pStyle w:val="SemEspaamento"/>
+        <w:ind w:left="1416"/>
         <w:rPr>
           <w:rFonts w:ascii="Arial" w:hAnsi="Arial" w:cs="Arial"/>
           <w:b/>
@@ -2103,6 +2249,7 @@
     <w:p>
       <w:pPr>
         <w:pStyle w:val="SemEspaamento"/>
+        <w:ind w:left="1416"/>
         <w:rPr>
           <w:rFonts w:ascii="Arial" w:hAnsi="Arial" w:cs="Arial"/>
           <w:b/>
@@ -2134,6 +2281,7 @@
     <w:p>
       <w:pPr>
         <w:pStyle w:val="SemEspaamento"/>
+        <w:ind w:left="1416"/>
         <w:rPr>
           <w:rFonts w:ascii="Arial" w:hAnsi="Arial" w:cs="Arial"/>
           <w:b/>
@@ -2165,6 +2313,7 @@
     <w:p>
       <w:pPr>
         <w:pStyle w:val="SemEspaamento"/>
+        <w:ind w:left="1416"/>
         <w:rPr>
           <w:rFonts w:ascii="Arial" w:hAnsi="Arial" w:cs="Arial"/>
           <w:b/>
@@ -2189,28 +2338,61 @@
     <w:p>
       <w:pPr>
         <w:pStyle w:val="SemEspaamento"/>
-        <w:rPr>
-          <w:rFonts w:ascii="Arial" w:hAnsi="Arial" w:cs="Arial"/>
-        </w:rPr>
-      </w:pPr>
-    </w:p>
-    <w:p>
-      <w:pPr>
-        <w:pStyle w:val="SemEspaamento"/>
-        <w:rPr>
-          <w:rFonts w:ascii="Arial" w:hAnsi="Arial" w:cs="Arial"/>
-        </w:rPr>
-      </w:pPr>
-      <w:r>
-        <w:rPr>
-          <w:rFonts w:ascii="Arial" w:hAnsi="Arial" w:cs="Arial"/>
-        </w:rPr>
-        <w:t xml:space="preserve">   1.1.2.2 Identificação de Possíveis Riscos</w:t>
-      </w:r>
-    </w:p>
-    <w:p>
-      <w:pPr>
-        <w:pStyle w:val="SemEspaamento"/>
+        <w:ind w:left="1416"/>
+        <w:rPr>
+          <w:rFonts w:ascii="Arial" w:hAnsi="Arial" w:cs="Arial"/>
+        </w:rPr>
+      </w:pPr>
+    </w:p>
+    <w:p>
+      <w:pPr>
+        <w:pStyle w:val="SemEspaamento"/>
+        <w:ind w:left="1416"/>
+        <w:rPr>
+          <w:rFonts w:ascii="Arial" w:hAnsi="Arial" w:cs="Arial"/>
+        </w:rPr>
+      </w:pPr>
+      <w:r>
+        <w:rPr>
+          <w:rFonts w:ascii="Arial" w:hAnsi="Arial" w:cs="Arial"/>
+        </w:rPr>
+        <w:t xml:space="preserve">   </w:t>
+      </w:r>
+      <w:r>
+        <w:rPr>
+          <w:rFonts w:ascii="Arial" w:hAnsi="Arial" w:cs="Arial"/>
+        </w:rPr>
+        <w:t>1.</w:t>
+      </w:r>
+      <w:r>
+        <w:rPr>
+          <w:rFonts w:ascii="Arial" w:hAnsi="Arial" w:cs="Arial"/>
+        </w:rPr>
+        <w:t>2</w:t>
+      </w:r>
+      <w:r>
+        <w:rPr>
+          <w:rFonts w:ascii="Arial" w:hAnsi="Arial" w:cs="Arial"/>
+        </w:rPr>
+        <w:t>.1</w:t>
+      </w:r>
+      <w:r>
+        <w:rPr>
+          <w:rFonts w:ascii="Arial" w:hAnsi="Arial" w:cs="Arial"/>
+        </w:rPr>
+        <w:t>.2 Identificar</w:t>
+      </w:r>
+      <w:r>
+        <w:rPr>
+          <w:rFonts w:ascii="Arial" w:hAnsi="Arial" w:cs="Arial"/>
+        </w:rPr>
+        <w:t xml:space="preserve"> Possíveis Riscos</w:t>
+      </w:r>
+    </w:p>
+    <w:p>
+      <w:pPr>
+        <w:pStyle w:val="SemEspaamento"/>
+        <w:ind w:left="1416"/>
         <w:rPr>
           <w:rFonts w:ascii="Arial" w:hAnsi="Arial" w:cs="Arial"/>
         </w:rPr>
@@ -2226,6 +2408,7 @@
     <w:p>
       <w:pPr>
         <w:pStyle w:val="SemEspaamento"/>
+        <w:ind w:left="1416"/>
         <w:rPr>
           <w:rFonts w:ascii="Arial" w:hAnsi="Arial" w:cs="Arial"/>
           <w:b/>
@@ -2250,6 +2433,7 @@
     <w:p>
       <w:pPr>
         <w:pStyle w:val="SemEspaamento"/>
+        <w:ind w:left="1416"/>
         <w:rPr>
           <w:rFonts w:ascii="Arial" w:hAnsi="Arial" w:cs="Arial"/>
           <w:b/>
@@ -2281,6 +2465,7 @@
     <w:p>
       <w:pPr>
         <w:pStyle w:val="SemEspaamento"/>
+        <w:ind w:left="1416"/>
         <w:rPr>
           <w:rFonts w:ascii="Arial" w:hAnsi="Arial" w:cs="Arial"/>
           <w:b/>
@@ -2312,6 +2497,7 @@
     <w:p>
       <w:pPr>
         <w:pStyle w:val="SemEspaamento"/>
+        <w:ind w:left="1416"/>
         <w:rPr>
           <w:rFonts w:ascii="Arial" w:hAnsi="Arial" w:cs="Arial"/>
           <w:b/>
@@ -2336,38 +2522,43 @@
     <w:p>
       <w:pPr>
         <w:pStyle w:val="SemEspaamento"/>
-        <w:rPr>
-          <w:rFonts w:ascii="Arial" w:hAnsi="Arial" w:cs="Arial"/>
-        </w:rPr>
-      </w:pPr>
-    </w:p>
-    <w:p>
-      <w:pPr>
-        <w:pStyle w:val="SemEspaamento"/>
-        <w:rPr>
-          <w:rFonts w:ascii="Arial" w:hAnsi="Arial" w:cs="Arial"/>
-        </w:rPr>
-      </w:pPr>
-    </w:p>
-    <w:p>
-      <w:pPr>
-        <w:pStyle w:val="SemEspaamento"/>
-        <w:rPr>
-          <w:rFonts w:ascii="Arial" w:hAnsi="Arial" w:cs="Arial"/>
-        </w:rPr>
-      </w:pPr>
-    </w:p>
-    <w:p>
-      <w:pPr>
-        <w:pStyle w:val="SemEspaamento"/>
-        <w:rPr>
-          <w:rFonts w:ascii="Arial" w:hAnsi="Arial" w:cs="Arial"/>
-        </w:rPr>
-      </w:pPr>
-    </w:p>
-    <w:p>
-      <w:pPr>
-        <w:pStyle w:val="SemEspaamento"/>
+        <w:ind w:left="1416"/>
+        <w:rPr>
+          <w:rFonts w:ascii="Arial" w:hAnsi="Arial" w:cs="Arial"/>
+        </w:rPr>
+      </w:pPr>
+    </w:p>
+    <w:p>
+      <w:pPr>
+        <w:pStyle w:val="SemEspaamento"/>
+        <w:ind w:left="1416"/>
+        <w:rPr>
+          <w:rFonts w:ascii="Arial" w:hAnsi="Arial" w:cs="Arial"/>
+        </w:rPr>
+      </w:pPr>
+    </w:p>
+    <w:p>
+      <w:pPr>
+        <w:pStyle w:val="SemEspaamento"/>
+        <w:ind w:left="1416"/>
+        <w:rPr>
+          <w:rFonts w:ascii="Arial" w:hAnsi="Arial" w:cs="Arial"/>
+        </w:rPr>
+      </w:pPr>
+    </w:p>
+    <w:p>
+      <w:pPr>
+        <w:pStyle w:val="SemEspaamento"/>
+        <w:ind w:left="1416"/>
+        <w:rPr>
+          <w:rFonts w:ascii="Arial" w:hAnsi="Arial" w:cs="Arial"/>
+        </w:rPr>
+      </w:pPr>
+    </w:p>
+    <w:p>
+      <w:pPr>
+        <w:pStyle w:val="SemEspaamento"/>
+        <w:ind w:left="1416"/>
         <w:rPr>
           <w:rFonts w:ascii="Arial" w:hAnsi="Arial" w:cs="Arial"/>
         </w:rPr>
@@ -2390,6 +2581,7 @@
     <w:p>
       <w:pPr>
         <w:pStyle w:val="SemEspaamento"/>
+        <w:ind w:left="1416"/>
         <w:rPr>
           <w:rFonts w:ascii="Arial" w:hAnsi="Arial" w:cs="Arial"/>
           <w:b/>
@@ -2414,6 +2606,7 @@
     <w:p>
       <w:pPr>
         <w:pStyle w:val="SemEspaamento"/>
+        <w:ind w:left="1416"/>
         <w:rPr>
           <w:rFonts w:ascii="Arial" w:hAnsi="Arial" w:cs="Arial"/>
           <w:b/>
@@ -2445,6 +2638,7 @@
     <w:p>
       <w:pPr>
         <w:pStyle w:val="SemEspaamento"/>
+        <w:ind w:left="1416"/>
         <w:rPr>
           <w:rFonts w:ascii="Arial" w:hAnsi="Arial" w:cs="Arial"/>
           <w:b/>
@@ -2476,6 +2670,7 @@
     <w:p>
       <w:pPr>
         <w:pStyle w:val="SemEspaamento"/>
+        <w:ind w:left="1416"/>
         <w:rPr>
           <w:rFonts w:ascii="Arial" w:hAnsi="Arial" w:cs="Arial"/>
           <w:b/>
@@ -2500,14 +2695,16 @@
     <w:p>
       <w:pPr>
         <w:pStyle w:val="SemEspaamento"/>
-        <w:rPr>
-          <w:rFonts w:ascii="Arial" w:hAnsi="Arial" w:cs="Arial"/>
-        </w:rPr>
-      </w:pPr>
-    </w:p>
-    <w:p>
-      <w:pPr>
-        <w:pStyle w:val="SemEspaamento"/>
+        <w:ind w:left="1416"/>
+        <w:rPr>
+          <w:rFonts w:ascii="Arial" w:hAnsi="Arial" w:cs="Arial"/>
+        </w:rPr>
+      </w:pPr>
+    </w:p>
+    <w:p>
+      <w:pPr>
+        <w:pStyle w:val="SemEspaamento"/>
+        <w:ind w:left="1416"/>
         <w:rPr>
           <w:rFonts w:ascii="Arial" w:hAnsi="Arial" w:cs="Arial"/>
         </w:rPr>
@@ -2522,6 +2719,7 @@
     <w:p>
       <w:pPr>
         <w:pStyle w:val="SemEspaamento"/>
+        <w:ind w:left="1416"/>
         <w:rPr>
           <w:rFonts w:ascii="Arial" w:hAnsi="Arial" w:cs="Arial"/>
           <w:b/>
@@ -2546,6 +2744,7 @@
     <w:p>
       <w:pPr>
         <w:pStyle w:val="SemEspaamento"/>
+        <w:ind w:left="1416"/>
         <w:rPr>
           <w:rFonts w:ascii="Arial" w:hAnsi="Arial" w:cs="Arial"/>
           <w:b/>
@@ -2577,6 +2776,7 @@
     <w:p>
       <w:pPr>
         <w:pStyle w:val="SemEspaamento"/>
+        <w:ind w:left="1416"/>
         <w:rPr>
           <w:rFonts w:ascii="Arial" w:hAnsi="Arial" w:cs="Arial"/>
           <w:b/>
@@ -2630,6 +2830,7 @@
     <w:p>
       <w:pPr>
         <w:pStyle w:val="SemEspaamento"/>
+        <w:ind w:left="1416"/>
         <w:rPr>
           <w:rFonts w:ascii="Arial" w:hAnsi="Arial" w:cs="Arial"/>
           <w:b/>
@@ -2654,42 +2855,64 @@
     <w:p>
       <w:pPr>
         <w:pStyle w:val="SemEspaamento"/>
-        <w:rPr>
-          <w:rFonts w:ascii="Arial" w:hAnsi="Arial" w:cs="Arial"/>
-        </w:rPr>
-      </w:pPr>
-    </w:p>
-    <w:p>
-      <w:pPr>
-        <w:pStyle w:val="SemEspaamento"/>
-        <w:rPr>
-          <w:rFonts w:ascii="Arial" w:hAnsi="Arial" w:cs="Arial"/>
-        </w:rPr>
-      </w:pPr>
-      <w:r>
-        <w:rPr>
-          <w:rFonts w:ascii="Arial" w:hAnsi="Arial" w:cs="Arial"/>
-        </w:rPr>
-        <w:t>1.1.3 Elicitação de requisitos</w:t>
-      </w:r>
-    </w:p>
-    <w:p>
-      <w:pPr>
-        <w:pStyle w:val="SemEspaamento"/>
-        <w:rPr>
-          <w:rFonts w:ascii="Arial" w:hAnsi="Arial" w:cs="Arial"/>
-        </w:rPr>
-      </w:pPr>
-      <w:r>
-        <w:rPr>
-          <w:rFonts w:ascii="Arial" w:hAnsi="Arial" w:cs="Arial"/>
-        </w:rPr>
-        <w:t xml:space="preserve">   1.1.3.1 Definir as Funcionalidades</w:t>
-      </w:r>
-    </w:p>
-    <w:p>
-      <w:pPr>
-        <w:pStyle w:val="SemEspaamento"/>
+        <w:ind w:left="1416"/>
+        <w:rPr>
+          <w:rFonts w:ascii="Arial" w:hAnsi="Arial" w:cs="Arial"/>
+        </w:rPr>
+      </w:pPr>
+    </w:p>
+    <w:p>
+      <w:pPr>
+        <w:pStyle w:val="SemEspaamento"/>
+        <w:ind w:left="1416"/>
+        <w:rPr>
+          <w:rFonts w:ascii="Arial" w:hAnsi="Arial" w:cs="Arial"/>
+        </w:rPr>
+      </w:pPr>
+      <w:r>
+        <w:rPr>
+          <w:rFonts w:ascii="Arial" w:hAnsi="Arial" w:cs="Arial"/>
+        </w:rPr>
+        <w:t>1.2.2</w:t>
+      </w:r>
+      <w:r>
+        <w:rPr>
+          <w:rFonts w:ascii="Arial" w:hAnsi="Arial" w:cs="Arial"/>
+        </w:rPr>
+        <w:t xml:space="preserve"> Elicitação de requisitos</w:t>
+      </w:r>
+    </w:p>
+    <w:p>
+      <w:pPr>
+        <w:pStyle w:val="SemEspaamento"/>
+        <w:ind w:left="1416"/>
+        <w:rPr>
+          <w:rFonts w:ascii="Arial" w:hAnsi="Arial" w:cs="Arial"/>
+        </w:rPr>
+      </w:pPr>
+      <w:r>
+        <w:rPr>
+          <w:rFonts w:ascii="Arial" w:hAnsi="Arial" w:cs="Arial"/>
+        </w:rPr>
+        <w:t xml:space="preserve">   </w:t>
+      </w:r>
+      <w:r>
+        <w:rPr>
+          <w:rFonts w:ascii="Arial" w:hAnsi="Arial" w:cs="Arial"/>
+        </w:rPr>
+        <w:t>1.2.2.1</w:t>
+      </w:r>
+      <w:r>
+        <w:rPr>
+          <w:rFonts w:ascii="Arial" w:hAnsi="Arial" w:cs="Arial"/>
+        </w:rPr>
+        <w:t xml:space="preserve"> Definir as Funcionalidades</w:t>
+      </w:r>
+    </w:p>
+    <w:p>
+      <w:pPr>
+        <w:pStyle w:val="SemEspaamento"/>
+        <w:ind w:left="1416"/>
         <w:rPr>
           <w:rFonts w:ascii="Arial" w:hAnsi="Arial" w:cs="Arial"/>
         </w:rPr>
@@ -2704,6 +2927,7 @@
     <w:p>
       <w:pPr>
         <w:pStyle w:val="SemEspaamento"/>
+        <w:ind w:left="1416"/>
         <w:rPr>
           <w:rFonts w:ascii="Arial" w:hAnsi="Arial" w:cs="Arial"/>
           <w:b/>
@@ -2735,6 +2959,7 @@
     <w:p>
       <w:pPr>
         <w:pStyle w:val="SemEspaamento"/>
+        <w:ind w:left="1416"/>
         <w:rPr>
           <w:rFonts w:ascii="Arial" w:hAnsi="Arial" w:cs="Arial"/>
           <w:b/>
@@ -2766,6 +2991,7 @@
     <w:p>
       <w:pPr>
         <w:pStyle w:val="SemEspaamento"/>
+        <w:ind w:left="1416"/>
         <w:rPr>
           <w:rFonts w:ascii="Arial" w:hAnsi="Arial" w:cs="Arial"/>
           <w:b/>
@@ -2797,6 +3023,7 @@
     <w:p>
       <w:pPr>
         <w:pStyle w:val="SemEspaamento"/>
+        <w:ind w:left="1416"/>
         <w:rPr>
           <w:rFonts w:ascii="Arial" w:hAnsi="Arial" w:cs="Arial"/>
           <w:b/>
@@ -2828,42 +3055,70 @@
     <w:p>
       <w:pPr>
         <w:pStyle w:val="SemEspaamento"/>
-        <w:rPr>
-          <w:rFonts w:ascii="Arial" w:hAnsi="Arial" w:cs="Arial"/>
-        </w:rPr>
-      </w:pPr>
-    </w:p>
-    <w:p>
-      <w:pPr>
-        <w:pStyle w:val="SemEspaamento"/>
-        <w:rPr>
-          <w:rFonts w:ascii="Arial" w:hAnsi="Arial" w:cs="Arial"/>
-        </w:rPr>
-      </w:pPr>
-      <w:r>
-        <w:rPr>
-          <w:rFonts w:ascii="Arial" w:hAnsi="Arial" w:cs="Arial"/>
-        </w:rPr>
-        <w:t xml:space="preserve">   1.1.3.2 Definir as Normas ???</w:t>
-      </w:r>
-    </w:p>
-    <w:p>
-      <w:pPr>
-        <w:pStyle w:val="SemEspaamento"/>
-        <w:rPr>
-          <w:rFonts w:ascii="Arial" w:hAnsi="Arial" w:cs="Arial"/>
-        </w:rPr>
-      </w:pPr>
-      <w:r>
-        <w:rPr>
-          <w:rFonts w:ascii="Arial" w:hAnsi="Arial" w:cs="Arial"/>
-        </w:rPr>
-        <w:t xml:space="preserve">   1.1.3.3 Definir a Segurança XXX</w:t>
-      </w:r>
-    </w:p>
-    <w:p>
-      <w:pPr>
-        <w:pStyle w:val="SemEspaamento"/>
+        <w:ind w:left="1416"/>
+        <w:rPr>
+          <w:rFonts w:ascii="Arial" w:hAnsi="Arial" w:cs="Arial"/>
+        </w:rPr>
+      </w:pPr>
+    </w:p>
+    <w:p>
+      <w:pPr>
+        <w:pStyle w:val="SemEspaamento"/>
+        <w:ind w:left="1416"/>
+        <w:rPr>
+          <w:rFonts w:ascii="Arial" w:hAnsi="Arial" w:cs="Arial"/>
+        </w:rPr>
+      </w:pPr>
+      <w:r>
+        <w:rPr>
+          <w:rFonts w:ascii="Arial" w:hAnsi="Arial" w:cs="Arial"/>
+        </w:rPr>
+        <w:t xml:space="preserve">   </w:t>
+      </w:r>
+      <w:r>
+        <w:rPr>
+          <w:rFonts w:ascii="Arial" w:hAnsi="Arial" w:cs="Arial"/>
+        </w:rPr>
+        <w:t>1.2.2.2</w:t>
+      </w:r>
+      <w:r>
+        <w:rPr>
+          <w:rFonts w:ascii="Arial" w:hAnsi="Arial" w:cs="Arial"/>
+        </w:rPr>
+        <w:t xml:space="preserve"> Definir as Normas ???</w:t>
+      </w:r>
+    </w:p>
+    <w:p>
+      <w:pPr>
+        <w:pStyle w:val="SemEspaamento"/>
+        <w:ind w:left="1416"/>
+        <w:rPr>
+          <w:rFonts w:ascii="Arial" w:hAnsi="Arial" w:cs="Arial"/>
+        </w:rPr>
+      </w:pPr>
+      <w:r>
+        <w:rPr>
+          <w:rFonts w:ascii="Arial" w:hAnsi="Arial" w:cs="Arial"/>
+        </w:rPr>
+        <w:t xml:space="preserve">   </w:t>
+      </w:r>
+      <w:r>
+        <w:rPr>
+          <w:rFonts w:ascii="Arial" w:hAnsi="Arial" w:cs="Arial"/>
+        </w:rPr>
+        <w:t>1.2.2.3</w:t>
+      </w:r>
+      <w:r>
+        <w:rPr>
+          <w:rFonts w:ascii="Arial" w:hAnsi="Arial" w:cs="Arial"/>
+        </w:rPr>
+        <w:t xml:space="preserve"> Definir a Segurança XXX</w:t>
+      </w:r>
+    </w:p>
+    <w:p>
+      <w:pPr>
+        <w:pStyle w:val="SemEspaamento"/>
+        <w:ind w:left="1416"/>
         <w:rPr>
           <w:rFonts w:ascii="Arial" w:hAnsi="Arial" w:cs="Arial"/>
         </w:rPr>
@@ -2879,6 +3134,7 @@
     <w:p>
       <w:pPr>
         <w:pStyle w:val="SemEspaamento"/>
+        <w:ind w:left="1416"/>
         <w:rPr>
           <w:rFonts w:ascii="Arial" w:hAnsi="Arial" w:cs="Arial"/>
           <w:b/>
@@ -2910,6 +3166,7 @@
     <w:p>
       <w:pPr>
         <w:pStyle w:val="SemEspaamento"/>
+        <w:ind w:left="1416"/>
         <w:rPr>
           <w:rFonts w:ascii="Arial" w:hAnsi="Arial" w:cs="Arial"/>
           <w:b/>
@@ -2941,6 +3198,7 @@
     <w:p>
       <w:pPr>
         <w:pStyle w:val="SemEspaamento"/>
+        <w:ind w:left="1416"/>
         <w:rPr>
           <w:rFonts w:ascii="Arial" w:hAnsi="Arial" w:cs="Arial"/>
           <w:b/>
@@ -2980,6 +3238,7 @@
     <w:p>
       <w:pPr>
         <w:pStyle w:val="SemEspaamento"/>
+        <w:ind w:left="1416"/>
         <w:rPr>
           <w:rFonts w:ascii="Arial" w:hAnsi="Arial" w:cs="Arial"/>
           <w:b/>
@@ -3011,14 +3270,16 @@
     <w:p>
       <w:pPr>
         <w:pStyle w:val="SemEspaamento"/>
-        <w:rPr>
-          <w:rFonts w:ascii="Arial" w:hAnsi="Arial" w:cs="Arial"/>
-        </w:rPr>
-      </w:pPr>
-    </w:p>
-    <w:p>
-      <w:pPr>
-        <w:pStyle w:val="SemEspaamento"/>
+        <w:ind w:left="1416"/>
+        <w:rPr>
+          <w:rFonts w:ascii="Arial" w:hAnsi="Arial" w:cs="Arial"/>
+        </w:rPr>
+      </w:pPr>
+    </w:p>
+    <w:p>
+      <w:pPr>
+        <w:pStyle w:val="SemEspaamento"/>
+        <w:ind w:left="1416"/>
         <w:rPr>
           <w:rFonts w:ascii="Arial" w:hAnsi="Arial" w:cs="Arial"/>
         </w:rPr>
@@ -3034,6 +3295,7 @@
     <w:p>
       <w:pPr>
         <w:pStyle w:val="SemEspaamento"/>
+        <w:ind w:left="1416"/>
         <w:rPr>
           <w:rFonts w:ascii="Arial" w:hAnsi="Arial" w:cs="Arial"/>
           <w:b/>
@@ -3065,6 +3327,7 @@
     <w:p>
       <w:pPr>
         <w:pStyle w:val="SemEspaamento"/>
+        <w:ind w:left="1416"/>
         <w:rPr>
           <w:rFonts w:ascii="Arial" w:hAnsi="Arial" w:cs="Arial"/>
           <w:b/>
@@ -3096,6 +3359,7 @@
     <w:p>
       <w:pPr>
         <w:pStyle w:val="SemEspaamento"/>
+        <w:ind w:left="1416"/>
         <w:rPr>
           <w:rFonts w:ascii="Arial" w:hAnsi="Arial" w:cs="Arial"/>
           <w:b/>
@@ -3127,6 +3391,7 @@
     <w:p>
       <w:pPr>
         <w:pStyle w:val="SemEspaamento"/>
+        <w:ind w:left="1416"/>
         <w:rPr>
           <w:rFonts w:ascii="Arial" w:hAnsi="Arial" w:cs="Arial"/>
           <w:b/>
@@ -3158,28 +3423,43 @@
     <w:p>
       <w:pPr>
         <w:pStyle w:val="SemEspaamento"/>
-        <w:rPr>
-          <w:rFonts w:ascii="Arial" w:hAnsi="Arial" w:cs="Arial"/>
-        </w:rPr>
-      </w:pPr>
-    </w:p>
-    <w:p>
-      <w:pPr>
-        <w:pStyle w:val="SemEspaamento"/>
-        <w:rPr>
-          <w:rFonts w:ascii="Arial" w:hAnsi="Arial" w:cs="Arial"/>
-        </w:rPr>
-      </w:pPr>
-      <w:r>
-        <w:rPr>
-          <w:rFonts w:ascii="Arial" w:hAnsi="Arial" w:cs="Arial"/>
-        </w:rPr>
-        <w:t xml:space="preserve">   1.1.3.4 Definir as tecnologias</w:t>
-      </w:r>
-    </w:p>
-    <w:p>
-      <w:pPr>
-        <w:pStyle w:val="SemEspaamento"/>
+        <w:ind w:left="1416"/>
+        <w:rPr>
+          <w:rFonts w:ascii="Arial" w:hAnsi="Arial" w:cs="Arial"/>
+        </w:rPr>
+      </w:pPr>
+    </w:p>
+    <w:p>
+      <w:pPr>
+        <w:pStyle w:val="SemEspaamento"/>
+        <w:ind w:left="1416"/>
+        <w:rPr>
+          <w:rFonts w:ascii="Arial" w:hAnsi="Arial" w:cs="Arial"/>
+        </w:rPr>
+      </w:pPr>
+      <w:r>
+        <w:rPr>
+          <w:rFonts w:ascii="Arial" w:hAnsi="Arial" w:cs="Arial"/>
+        </w:rPr>
+        <w:t xml:space="preserve">   </w:t>
+      </w:r>
+      <w:r>
+        <w:rPr>
+          <w:rFonts w:ascii="Arial" w:hAnsi="Arial" w:cs="Arial"/>
+        </w:rPr>
+        <w:t>1.2.2.3</w:t>
+      </w:r>
+      <w:r>
+        <w:rPr>
+          <w:rFonts w:ascii="Arial" w:hAnsi="Arial" w:cs="Arial"/>
+        </w:rPr>
+        <w:t xml:space="preserve"> Definir as tecnologias</w:t>
+      </w:r>
+    </w:p>
+    <w:p>
+      <w:pPr>
+        <w:pStyle w:val="SemEspaamento"/>
+        <w:ind w:left="1416"/>
         <w:rPr>
           <w:rFonts w:ascii="Arial" w:hAnsi="Arial" w:cs="Arial"/>
         </w:rPr>
@@ -3195,6 +3475,7 @@
     <w:p>
       <w:pPr>
         <w:pStyle w:val="SemEspaamento"/>
+        <w:ind w:left="1416"/>
         <w:rPr>
           <w:rFonts w:ascii="Arial" w:hAnsi="Arial" w:cs="Arial"/>
           <w:b/>
@@ -3226,6 +3507,7 @@
     <w:p>
       <w:pPr>
         <w:pStyle w:val="SemEspaamento"/>
+        <w:ind w:left="1416"/>
         <w:rPr>
           <w:rFonts w:ascii="Arial" w:hAnsi="Arial" w:cs="Arial"/>
           <w:b/>
@@ -3250,6 +3532,7 @@
     <w:p>
       <w:pPr>
         <w:pStyle w:val="SemEspaamento"/>
+        <w:ind w:left="1416"/>
         <w:rPr>
           <w:rFonts w:ascii="Arial" w:hAnsi="Arial" w:cs="Arial"/>
           <w:b/>
@@ -3274,6 +3557,7 @@
     <w:p>
       <w:pPr>
         <w:pStyle w:val="SemEspaamento"/>
+        <w:ind w:left="1416"/>
         <w:rPr>
           <w:rFonts w:ascii="Arial" w:hAnsi="Arial" w:cs="Arial"/>
           <w:b/>
@@ -3298,28 +3582,49 @@
     <w:p>
       <w:pPr>
         <w:pStyle w:val="SemEspaamento"/>
-        <w:rPr>
-          <w:rFonts w:ascii="Arial" w:hAnsi="Arial" w:cs="Arial"/>
-        </w:rPr>
-      </w:pPr>
-    </w:p>
-    <w:p>
-      <w:pPr>
-        <w:pStyle w:val="SemEspaamento"/>
-        <w:rPr>
-          <w:rFonts w:ascii="Arial" w:hAnsi="Arial" w:cs="Arial"/>
-        </w:rPr>
-      </w:pPr>
-      <w:r>
-        <w:rPr>
-          <w:rFonts w:ascii="Arial" w:hAnsi="Arial" w:cs="Arial"/>
-        </w:rPr>
-        <w:t xml:space="preserve">   1.1.3.5 Realização de Diagrama de Casos de Uso</w:t>
-      </w:r>
-    </w:p>
-    <w:p>
-      <w:pPr>
-        <w:pStyle w:val="SemEspaamento"/>
+        <w:ind w:left="1416"/>
+        <w:rPr>
+          <w:rFonts w:ascii="Arial" w:hAnsi="Arial" w:cs="Arial"/>
+        </w:rPr>
+      </w:pPr>
+    </w:p>
+    <w:p>
+      <w:pPr>
+        <w:pStyle w:val="SemEspaamento"/>
+        <w:ind w:left="1416"/>
+        <w:rPr>
+          <w:rFonts w:ascii="Arial" w:hAnsi="Arial" w:cs="Arial"/>
+        </w:rPr>
+      </w:pPr>
+      <w:r>
+        <w:rPr>
+          <w:rFonts w:ascii="Arial" w:hAnsi="Arial" w:cs="Arial"/>
+        </w:rPr>
+        <w:t xml:space="preserve">   </w:t>
+      </w:r>
+      <w:r>
+        <w:rPr>
+          <w:rFonts w:ascii="Arial" w:hAnsi="Arial" w:cs="Arial"/>
+        </w:rPr>
+        <w:t>1.2.2.5</w:t>
+      </w:r>
+      <w:r>
+        <w:rPr>
+          <w:rFonts w:ascii="Arial" w:hAnsi="Arial" w:cs="Arial"/>
+        </w:rPr>
+        <w:t xml:space="preserve"> Realizar </w:t>
+      </w:r>
+      <w:r>
+        <w:rPr>
+          <w:rFonts w:ascii="Arial" w:hAnsi="Arial" w:cs="Arial"/>
+        </w:rPr>
+        <w:t>Diagrama de Casos de Uso</w:t>
+      </w:r>
+    </w:p>
+    <w:p>
+      <w:pPr>
+        <w:pStyle w:val="SemEspaamento"/>
+        <w:ind w:left="1416"/>
         <w:rPr>
           <w:rFonts w:ascii="Arial" w:hAnsi="Arial" w:cs="Arial"/>
         </w:rPr>
@@ -3335,6 +3640,7 @@
     <w:p>
       <w:pPr>
         <w:pStyle w:val="SemEspaamento"/>
+        <w:ind w:left="1416"/>
         <w:rPr>
           <w:rFonts w:ascii="Arial" w:hAnsi="Arial" w:cs="Arial"/>
           <w:b/>
@@ -3366,6 +3672,7 @@
     <w:p>
       <w:pPr>
         <w:pStyle w:val="SemEspaamento"/>
+        <w:ind w:left="1416"/>
         <w:rPr>
           <w:rFonts w:ascii="Arial" w:hAnsi="Arial" w:cs="Arial"/>
           <w:b/>
@@ -3397,6 +3704,7 @@
     <w:p>
       <w:pPr>
         <w:pStyle w:val="SemEspaamento"/>
+        <w:ind w:left="1416"/>
         <w:rPr>
           <w:rFonts w:ascii="Arial" w:hAnsi="Arial" w:cs="Arial"/>
           <w:b/>
@@ -3428,6 +3736,7 @@
     <w:p>
       <w:pPr>
         <w:pStyle w:val="SemEspaamento"/>
+        <w:ind w:left="1416"/>
         <w:rPr>
           <w:rFonts w:ascii="Arial" w:hAnsi="Arial" w:cs="Arial"/>
           <w:b/>
@@ -3459,14 +3768,16 @@
     <w:p>
       <w:pPr>
         <w:pStyle w:val="SemEspaamento"/>
-        <w:rPr>
-          <w:rFonts w:ascii="Arial" w:hAnsi="Arial" w:cs="Arial"/>
-        </w:rPr>
-      </w:pPr>
-    </w:p>
-    <w:p>
-      <w:pPr>
-        <w:pStyle w:val="SemEspaamento"/>
+        <w:ind w:left="1416"/>
+        <w:rPr>
+          <w:rFonts w:ascii="Arial" w:hAnsi="Arial" w:cs="Arial"/>
+        </w:rPr>
+      </w:pPr>
+    </w:p>
+    <w:p>
+      <w:pPr>
+        <w:pStyle w:val="SemEspaamento"/>
+        <w:ind w:left="1416"/>
         <w:rPr>
           <w:rFonts w:ascii="Arial" w:hAnsi="Arial" w:cs="Arial"/>
         </w:rPr>
@@ -3482,6 +3793,7 @@
     <w:p>
       <w:pPr>
         <w:pStyle w:val="SemEspaamento"/>
+        <w:ind w:left="1416"/>
         <w:rPr>
           <w:rFonts w:ascii="Arial" w:hAnsi="Arial" w:cs="Arial"/>
           <w:b/>
@@ -3513,6 +3825,7 @@
     <w:p>
       <w:pPr>
         <w:pStyle w:val="SemEspaamento"/>
+        <w:ind w:left="1416"/>
         <w:rPr>
           <w:rFonts w:ascii="Arial" w:hAnsi="Arial" w:cs="Arial"/>
           <w:b/>
@@ -3544,6 +3857,7 @@
     <w:p>
       <w:pPr>
         <w:pStyle w:val="SemEspaamento"/>
+        <w:ind w:left="1416"/>
         <w:rPr>
           <w:rFonts w:ascii="Arial" w:hAnsi="Arial" w:cs="Arial"/>
           <w:b/>
@@ -3575,6 +3889,7 @@
     <w:p>
       <w:pPr>
         <w:pStyle w:val="SemEspaamento"/>
+        <w:ind w:left="1416"/>
         <w:rPr>
           <w:rFonts w:ascii="Arial" w:hAnsi="Arial" w:cs="Arial"/>
           <w:b/>
@@ -3606,14 +3921,16 @@
     <w:p>
       <w:pPr>
         <w:pStyle w:val="SemEspaamento"/>
-        <w:rPr>
-          <w:rFonts w:ascii="Arial" w:hAnsi="Arial" w:cs="Arial"/>
-        </w:rPr>
-      </w:pPr>
-    </w:p>
-    <w:p>
-      <w:pPr>
-        <w:pStyle w:val="SemEspaamento"/>
+        <w:ind w:left="1416"/>
+        <w:rPr>
+          <w:rFonts w:ascii="Arial" w:hAnsi="Arial" w:cs="Arial"/>
+        </w:rPr>
+      </w:pPr>
+    </w:p>
+    <w:p>
+      <w:pPr>
+        <w:pStyle w:val="SemEspaamento"/>
+        <w:ind w:left="1416"/>
         <w:rPr>
           <w:rFonts w:ascii="Arial" w:hAnsi="Arial" w:cs="Arial"/>
         </w:rPr>
@@ -3629,6 +3946,7 @@
     <w:p>
       <w:pPr>
         <w:pStyle w:val="SemEspaamento"/>
+        <w:ind w:left="1416"/>
         <w:rPr>
           <w:rFonts w:ascii="Arial" w:hAnsi="Arial" w:cs="Arial"/>
           <w:b/>
@@ -3660,6 +3978,7 @@
     <w:p>
       <w:pPr>
         <w:pStyle w:val="SemEspaamento"/>
+        <w:ind w:left="1416"/>
         <w:rPr>
           <w:rFonts w:ascii="Arial" w:hAnsi="Arial" w:cs="Arial"/>
           <w:b/>
@@ -3691,6 +4010,7 @@
     <w:p>
       <w:pPr>
         <w:pStyle w:val="SemEspaamento"/>
+        <w:ind w:left="1416"/>
         <w:rPr>
           <w:rFonts w:ascii="Arial" w:hAnsi="Arial" w:cs="Arial"/>
           <w:b/>
@@ -3722,6 +4042,7 @@
     <w:p>
       <w:pPr>
         <w:pStyle w:val="SemEspaamento"/>
+        <w:ind w:left="1416"/>
         <w:rPr>
           <w:rFonts w:ascii="Arial" w:hAnsi="Arial" w:cs="Arial"/>
           <w:b/>
@@ -3753,14 +4074,16 @@
     <w:p>
       <w:pPr>
         <w:pStyle w:val="SemEspaamento"/>
-        <w:rPr>
-          <w:rFonts w:ascii="Arial" w:hAnsi="Arial" w:cs="Arial"/>
-        </w:rPr>
-      </w:pPr>
-    </w:p>
-    <w:p>
-      <w:pPr>
-        <w:pStyle w:val="SemEspaamento"/>
+        <w:ind w:left="1416"/>
+        <w:rPr>
+          <w:rFonts w:ascii="Arial" w:hAnsi="Arial" w:cs="Arial"/>
+        </w:rPr>
+      </w:pPr>
+    </w:p>
+    <w:p>
+      <w:pPr>
+        <w:pStyle w:val="SemEspaamento"/>
+        <w:ind w:left="1416"/>
         <w:rPr>
           <w:rFonts w:ascii="Arial" w:hAnsi="Arial" w:cs="Arial"/>
         </w:rPr>
@@ -3776,6 +4099,7 @@
     <w:p>
       <w:pPr>
         <w:pStyle w:val="SemEspaamento"/>
+        <w:ind w:left="1416"/>
         <w:rPr>
           <w:rFonts w:ascii="Arial" w:hAnsi="Arial" w:cs="Arial"/>
           <w:b/>
@@ -3807,6 +4131,7 @@
     <w:p>
       <w:pPr>
         <w:pStyle w:val="SemEspaamento"/>
+        <w:ind w:left="1416"/>
         <w:rPr>
           <w:rFonts w:ascii="Arial" w:hAnsi="Arial" w:cs="Arial"/>
           <w:b/>
@@ -3838,6 +4163,7 @@
     <w:p>
       <w:pPr>
         <w:pStyle w:val="SemEspaamento"/>
+        <w:ind w:left="1416"/>
         <w:rPr>
           <w:rFonts w:ascii="Arial" w:hAnsi="Arial" w:cs="Arial"/>
           <w:b/>
@@ -3869,6 +4195,7 @@
     <w:p>
       <w:pPr>
         <w:pStyle w:val="SemEspaamento"/>
+        <w:ind w:left="1416"/>
         <w:rPr>
           <w:rFonts w:ascii="Arial" w:hAnsi="Arial" w:cs="Arial"/>
           <w:b/>
@@ -3900,28 +4227,43 @@
     <w:p>
       <w:pPr>
         <w:pStyle w:val="SemEspaamento"/>
-        <w:rPr>
-          <w:rFonts w:ascii="Arial" w:hAnsi="Arial" w:cs="Arial"/>
-        </w:rPr>
-      </w:pPr>
-    </w:p>
-    <w:p>
-      <w:pPr>
-        <w:pStyle w:val="SemEspaamento"/>
-        <w:rPr>
-          <w:rFonts w:ascii="Arial" w:hAnsi="Arial" w:cs="Arial"/>
-        </w:rPr>
-      </w:pPr>
-      <w:r>
-        <w:rPr>
-          <w:rFonts w:ascii="Arial" w:hAnsi="Arial" w:cs="Arial"/>
-        </w:rPr>
-        <w:t xml:space="preserve">   1.1.3.6 Documento de Requisitos do Sistema XXX</w:t>
-      </w:r>
-    </w:p>
-    <w:p>
-      <w:pPr>
-        <w:pStyle w:val="SemEspaamento"/>
+        <w:ind w:left="1416"/>
+        <w:rPr>
+          <w:rFonts w:ascii="Arial" w:hAnsi="Arial" w:cs="Arial"/>
+        </w:rPr>
+      </w:pPr>
+    </w:p>
+    <w:p>
+      <w:pPr>
+        <w:pStyle w:val="SemEspaamento"/>
+        <w:ind w:left="1416"/>
+        <w:rPr>
+          <w:rFonts w:ascii="Arial" w:hAnsi="Arial" w:cs="Arial"/>
+        </w:rPr>
+      </w:pPr>
+      <w:r>
+        <w:rPr>
+          <w:rFonts w:ascii="Arial" w:hAnsi="Arial" w:cs="Arial"/>
+        </w:rPr>
+        <w:t xml:space="preserve">   </w:t>
+      </w:r>
+      <w:r>
+        <w:rPr>
+          <w:rFonts w:ascii="Arial" w:hAnsi="Arial" w:cs="Arial"/>
+        </w:rPr>
+        <w:t>1.2.2</w:t>
+      </w:r>
+      <w:r>
+        <w:rPr>
+          <w:rFonts w:ascii="Arial" w:hAnsi="Arial" w:cs="Arial"/>
+        </w:rPr>
+        <w:t>.6 Documento de Requisitos do Sistema XXX</w:t>
+      </w:r>
+    </w:p>
+    <w:p>
+      <w:pPr>
+        <w:pStyle w:val="SemEspaamento"/>
+        <w:ind w:left="1416"/>
         <w:rPr>
           <w:rFonts w:ascii="Arial" w:hAnsi="Arial" w:cs="Arial"/>
         </w:rPr>
@@ -3937,6 +4279,7 @@
     <w:p>
       <w:pPr>
         <w:pStyle w:val="SemEspaamento"/>
+        <w:ind w:left="1416"/>
         <w:rPr>
           <w:rFonts w:ascii="Arial" w:hAnsi="Arial" w:cs="Arial"/>
           <w:b/>
@@ -3954,6 +4297,7 @@
     <w:p>
       <w:pPr>
         <w:pStyle w:val="SemEspaamento"/>
+        <w:ind w:left="1416"/>
         <w:rPr>
           <w:rFonts w:ascii="Arial" w:hAnsi="Arial" w:cs="Arial"/>
           <w:b/>
@@ -3971,6 +4315,7 @@
     <w:p>
       <w:pPr>
         <w:pStyle w:val="SemEspaamento"/>
+        <w:ind w:left="1416"/>
         <w:rPr>
           <w:rFonts w:ascii="Arial" w:hAnsi="Arial" w:cs="Arial"/>
           <w:b/>
@@ -3988,6 +4333,7 @@
     <w:p>
       <w:pPr>
         <w:pStyle w:val="SemEspaamento"/>
+        <w:ind w:left="1416"/>
         <w:rPr>
           <w:rFonts w:ascii="Arial" w:hAnsi="Arial" w:cs="Arial"/>
           <w:b/>
@@ -4005,42 +4351,37 @@
     <w:p>
       <w:pPr>
         <w:pStyle w:val="SemEspaamento"/>
-        <w:rPr>
-          <w:rFonts w:ascii="Arial" w:hAnsi="Arial" w:cs="Arial"/>
-        </w:rPr>
-      </w:pPr>
-    </w:p>
-    <w:p>
-      <w:pPr>
-        <w:pStyle w:val="SemEspaamento"/>
-        <w:rPr>
-          <w:rFonts w:ascii="Arial" w:hAnsi="Arial" w:cs="Arial"/>
-        </w:rPr>
-      </w:pPr>
-      <w:r>
-        <w:rPr>
-          <w:rFonts w:ascii="Arial" w:hAnsi="Arial" w:cs="Arial"/>
-        </w:rPr>
-        <w:t>1.1.4 Modelagem dos requisitos</w:t>
-      </w:r>
-    </w:p>
-    <w:p>
-      <w:pPr>
-        <w:pStyle w:val="SemEspaamento"/>
-        <w:rPr>
-          <w:rFonts w:ascii="Arial" w:hAnsi="Arial" w:cs="Arial"/>
-        </w:rPr>
-      </w:pPr>
-      <w:r>
-        <w:rPr>
-          <w:rFonts w:ascii="Arial" w:hAnsi="Arial" w:cs="Arial"/>
-        </w:rPr>
-        <w:t xml:space="preserve">   1.1.4.1 Realização de Diagrama de Classe</w:t>
-      </w:r>
-    </w:p>
-    <w:p>
-      <w:pPr>
-        <w:pStyle w:val="SemEspaamento"/>
+        <w:ind w:left="1416"/>
+        <w:rPr>
+          <w:rFonts w:ascii="Arial" w:hAnsi="Arial" w:cs="Arial"/>
+        </w:rPr>
+      </w:pPr>
+    </w:p>
+    <w:p>
+      <w:pPr>
+        <w:pStyle w:val="SemEspaamento"/>
+        <w:ind w:left="1416"/>
+        <w:rPr>
+          <w:rFonts w:ascii="Arial" w:hAnsi="Arial" w:cs="Arial"/>
+        </w:rPr>
+      </w:pPr>
+      <w:r>
+        <w:rPr>
+          <w:rFonts w:ascii="Arial" w:hAnsi="Arial" w:cs="Arial"/>
+        </w:rPr>
+        <w:t>1.2.3</w:t>
+      </w:r>
+      <w:r>
+        <w:rPr>
+          <w:rFonts w:ascii="Arial" w:hAnsi="Arial" w:cs="Arial"/>
+        </w:rPr>
+        <w:t xml:space="preserve"> Modelagem dos requisitos</w:t>
+      </w:r>
+    </w:p>
+    <w:p>
+      <w:pPr>
+        <w:pStyle w:val="SemEspaamento"/>
+        <w:ind w:left="1416"/>
         <w:rPr>
           <w:rFonts w:ascii="Arial" w:hAnsi="Arial" w:cs="Arial"/>
         </w:rPr>
@@ -4055,6 +4396,33 @@
         <w:rPr>
           <w:rFonts w:ascii="Arial" w:hAnsi="Arial" w:cs="Arial"/>
         </w:rPr>
+        <w:t xml:space="preserve">1.2.3.1 Realizar </w:t>
+      </w:r>
+      <w:r>
+        <w:rPr>
+          <w:rFonts w:ascii="Arial" w:hAnsi="Arial" w:cs="Arial"/>
+        </w:rPr>
+        <w:t>Diagrama de Classe</w:t>
+      </w:r>
+    </w:p>
+    <w:p>
+      <w:pPr>
+        <w:pStyle w:val="SemEspaamento"/>
+        <w:ind w:left="1416"/>
+        <w:rPr>
+          <w:rFonts w:ascii="Arial" w:hAnsi="Arial" w:cs="Arial"/>
+        </w:rPr>
+      </w:pPr>
+      <w:r>
+        <w:rPr>
+          <w:rFonts w:ascii="Arial" w:hAnsi="Arial" w:cs="Arial"/>
+        </w:rPr>
+        <w:t xml:space="preserve">   </w:t>
+      </w:r>
+      <w:r>
+        <w:rPr>
+          <w:rFonts w:ascii="Arial" w:hAnsi="Arial" w:cs="Arial"/>
+        </w:rPr>
         <w:tab/>
         <w:t>a) Criar classes</w:t>
       </w:r>
@@ -4062,6 +4430,7 @@
     <w:p>
       <w:pPr>
         <w:pStyle w:val="SemEspaamento"/>
+        <w:ind w:left="1416"/>
         <w:rPr>
           <w:rFonts w:ascii="Arial" w:hAnsi="Arial" w:cs="Arial"/>
           <w:b/>
@@ -4086,6 +4455,7 @@
     <w:p>
       <w:pPr>
         <w:pStyle w:val="SemEspaamento"/>
+        <w:ind w:left="1416"/>
         <w:rPr>
           <w:rFonts w:ascii="Arial" w:hAnsi="Arial" w:cs="Arial"/>
           <w:b/>
@@ -4110,6 +4480,7 @@
     <w:p>
       <w:pPr>
         <w:pStyle w:val="SemEspaamento"/>
+        <w:ind w:left="1416"/>
         <w:rPr>
           <w:rFonts w:ascii="Arial" w:hAnsi="Arial" w:cs="Arial"/>
           <w:b/>
@@ -4134,6 +4505,7 @@
     <w:p>
       <w:pPr>
         <w:pStyle w:val="SemEspaamento"/>
+        <w:ind w:left="1416"/>
         <w:rPr>
           <w:rFonts w:ascii="Arial" w:hAnsi="Arial" w:cs="Arial"/>
           <w:b/>
@@ -4158,14 +4530,16 @@
     <w:p>
       <w:pPr>
         <w:pStyle w:val="SemEspaamento"/>
-        <w:rPr>
-          <w:rFonts w:ascii="Arial" w:hAnsi="Arial" w:cs="Arial"/>
-        </w:rPr>
-      </w:pPr>
-    </w:p>
-    <w:p>
-      <w:pPr>
-        <w:pStyle w:val="SemEspaamento"/>
+        <w:ind w:left="1416"/>
+        <w:rPr>
+          <w:rFonts w:ascii="Arial" w:hAnsi="Arial" w:cs="Arial"/>
+        </w:rPr>
+      </w:pPr>
+    </w:p>
+    <w:p>
+      <w:pPr>
+        <w:pStyle w:val="SemEspaamento"/>
+        <w:ind w:left="1416"/>
         <w:rPr>
           <w:rFonts w:ascii="Arial" w:hAnsi="Arial" w:cs="Arial"/>
         </w:rPr>
@@ -4181,6 +4555,7 @@
     <w:p>
       <w:pPr>
         <w:pStyle w:val="SemEspaamento"/>
+        <w:ind w:left="1416"/>
         <w:rPr>
           <w:rFonts w:ascii="Arial" w:hAnsi="Arial" w:cs="Arial"/>
           <w:b/>
@@ -4205,6 +4580,7 @@
     <w:p>
       <w:pPr>
         <w:pStyle w:val="SemEspaamento"/>
+        <w:ind w:left="1416"/>
         <w:rPr>
           <w:rFonts w:ascii="Arial" w:hAnsi="Arial" w:cs="Arial"/>
           <w:b/>
@@ -4229,6 +4605,7 @@
     <w:p>
       <w:pPr>
         <w:pStyle w:val="SemEspaamento"/>
+        <w:ind w:left="1416"/>
         <w:rPr>
           <w:rFonts w:ascii="Arial" w:hAnsi="Arial" w:cs="Arial"/>
           <w:b/>
@@ -4253,6 +4630,7 @@
     <w:p>
       <w:pPr>
         <w:pStyle w:val="SemEspaamento"/>
+        <w:ind w:left="1416"/>
         <w:rPr>
           <w:rFonts w:ascii="Arial" w:hAnsi="Arial" w:cs="Arial"/>
           <w:b/>
@@ -4277,23 +4655,37 @@
     <w:p>
       <w:pPr>
         <w:pStyle w:val="SemEspaamento"/>
-        <w:rPr>
-          <w:rFonts w:ascii="Arial" w:hAnsi="Arial" w:cs="Arial"/>
-        </w:rPr>
-      </w:pPr>
-    </w:p>
-    <w:p>
-      <w:pPr>
-        <w:pStyle w:val="SemEspaamento"/>
-        <w:rPr>
-          <w:rFonts w:ascii="Arial" w:hAnsi="Arial" w:cs="Arial"/>
-        </w:rPr>
-      </w:pPr>
-      <w:r>
-        <w:rPr>
-          <w:rFonts w:ascii="Arial" w:hAnsi="Arial" w:cs="Arial"/>
-        </w:rPr>
-        <w:t xml:space="preserve">   1.1.4.2 Realização de Diagrama de </w:t>
+        <w:ind w:left="1416"/>
+        <w:rPr>
+          <w:rFonts w:ascii="Arial" w:hAnsi="Arial" w:cs="Arial"/>
+        </w:rPr>
+      </w:pPr>
+    </w:p>
+    <w:p>
+      <w:pPr>
+        <w:pStyle w:val="SemEspaamento"/>
+        <w:ind w:left="1416"/>
+        <w:rPr>
+          <w:rFonts w:ascii="Arial" w:hAnsi="Arial" w:cs="Arial"/>
+        </w:rPr>
+      </w:pPr>
+      <w:r>
+        <w:rPr>
+          <w:rFonts w:ascii="Arial" w:hAnsi="Arial" w:cs="Arial"/>
+        </w:rPr>
+        <w:t xml:space="preserve">   </w:t>
+      </w:r>
+      <w:r>
+        <w:rPr>
+          <w:rFonts w:ascii="Arial" w:hAnsi="Arial" w:cs="Arial"/>
+        </w:rPr>
+        <w:t>1.2.3.2 Realizar</w:t>
+      </w:r>
+      <w:r>
+        <w:rPr>
+          <w:rFonts w:ascii="Arial" w:hAnsi="Arial" w:cs="Arial"/>
+        </w:rPr>
+        <w:t xml:space="preserve"> de Diagrama de </w:t>
       </w:r>
       <w:r>
         <w:rPr>
@@ -4317,6 +4709,7 @@
     <w:p>
       <w:pPr>
         <w:pStyle w:val="SemEspaamento"/>
+        <w:ind w:left="1416"/>
         <w:rPr>
           <w:rFonts w:ascii="Arial" w:hAnsi="Arial" w:cs="Arial"/>
         </w:rPr>
@@ -4332,6 +4725,7 @@
     <w:p>
       <w:pPr>
         <w:pStyle w:val="SemEspaamento"/>
+        <w:ind w:left="1416"/>
         <w:rPr>
           <w:rFonts w:ascii="Arial" w:hAnsi="Arial" w:cs="Arial"/>
           <w:b/>
@@ -4356,6 +4750,7 @@
     <w:p>
       <w:pPr>
         <w:pStyle w:val="SemEspaamento"/>
+        <w:ind w:left="1416"/>
         <w:rPr>
           <w:rFonts w:ascii="Arial" w:hAnsi="Arial" w:cs="Arial"/>
           <w:b/>
@@ -4380,6 +4775,7 @@
     <w:p>
       <w:pPr>
         <w:pStyle w:val="SemEspaamento"/>
+        <w:ind w:left="1416"/>
         <w:rPr>
           <w:rFonts w:ascii="Arial" w:hAnsi="Arial" w:cs="Arial"/>
           <w:b/>
@@ -4404,6 +4800,7 @@
     <w:p>
       <w:pPr>
         <w:pStyle w:val="SemEspaamento"/>
+        <w:ind w:left="1416"/>
         <w:rPr>
           <w:rFonts w:ascii="Arial" w:hAnsi="Arial" w:cs="Arial"/>
           <w:b/>
@@ -4428,14 +4825,16 @@
     <w:p>
       <w:pPr>
         <w:pStyle w:val="SemEspaamento"/>
-        <w:rPr>
-          <w:rFonts w:ascii="Arial" w:hAnsi="Arial" w:cs="Arial"/>
-        </w:rPr>
-      </w:pPr>
-    </w:p>
-    <w:p>
-      <w:pPr>
-        <w:pStyle w:val="SemEspaamento"/>
+        <w:ind w:left="1416"/>
+        <w:rPr>
+          <w:rFonts w:ascii="Arial" w:hAnsi="Arial" w:cs="Arial"/>
+        </w:rPr>
+      </w:pPr>
+    </w:p>
+    <w:p>
+      <w:pPr>
+        <w:pStyle w:val="SemEspaamento"/>
+        <w:ind w:left="1416"/>
         <w:rPr>
           <w:rFonts w:ascii="Arial" w:hAnsi="Arial" w:cs="Arial"/>
         </w:rPr>
@@ -4450,6 +4849,7 @@
     <w:p>
       <w:pPr>
         <w:pStyle w:val="SemEspaamento"/>
+        <w:ind w:left="1416"/>
         <w:rPr>
           <w:rFonts w:ascii="Arial" w:hAnsi="Arial" w:cs="Arial"/>
           <w:b/>
@@ -4474,6 +4874,7 @@
     <w:p>
       <w:pPr>
         <w:pStyle w:val="SemEspaamento"/>
+        <w:ind w:left="1416"/>
         <w:rPr>
           <w:rFonts w:ascii="Arial" w:hAnsi="Arial" w:cs="Arial"/>
           <w:b/>
@@ -4498,6 +4899,7 @@
     <w:p>
       <w:pPr>
         <w:pStyle w:val="SemEspaamento"/>
+        <w:ind w:left="1416"/>
         <w:rPr>
           <w:rFonts w:ascii="Arial" w:hAnsi="Arial" w:cs="Arial"/>
           <w:b/>
@@ -4522,6 +4924,7 @@
     <w:p>
       <w:pPr>
         <w:pStyle w:val="SemEspaamento"/>
+        <w:ind w:left="1416"/>
         <w:rPr>
           <w:rFonts w:ascii="Arial" w:hAnsi="Arial" w:cs="Arial"/>
           <w:b/>
@@ -4546,42 +4949,76 @@
     <w:p>
       <w:pPr>
         <w:pStyle w:val="SemEspaamento"/>
-        <w:rPr>
-          <w:rFonts w:ascii="Arial" w:hAnsi="Arial" w:cs="Arial"/>
-        </w:rPr>
-      </w:pPr>
-    </w:p>
-    <w:p>
-      <w:pPr>
-        <w:pStyle w:val="SemEspaamento"/>
-        <w:rPr>
-          <w:rFonts w:ascii="Arial" w:hAnsi="Arial" w:cs="Arial"/>
-        </w:rPr>
-      </w:pPr>
-      <w:r>
-        <w:rPr>
-          <w:rFonts w:ascii="Arial" w:hAnsi="Arial" w:cs="Arial"/>
-        </w:rPr>
-        <w:t>1.2 Desenvolvimento</w:t>
-      </w:r>
-    </w:p>
-    <w:p>
-      <w:pPr>
-        <w:pStyle w:val="SemEspaamento"/>
-        <w:rPr>
-          <w:rFonts w:ascii="Arial" w:hAnsi="Arial" w:cs="Arial"/>
-        </w:rPr>
-      </w:pPr>
-      <w:r>
-        <w:rPr>
-          <w:rFonts w:ascii="Arial" w:hAnsi="Arial" w:cs="Arial"/>
-        </w:rPr>
-        <w:t xml:space="preserve">   1.2.1 Codificação a partir do Caso de Uso mais Importante</w:t>
-      </w:r>
-    </w:p>
-    <w:p>
-      <w:pPr>
-        <w:pStyle w:val="SemEspaamento"/>
+        <w:ind w:left="1416"/>
+        <w:rPr>
+          <w:rFonts w:ascii="Arial" w:hAnsi="Arial" w:cs="Arial"/>
+        </w:rPr>
+      </w:pPr>
+    </w:p>
+    <w:p>
+      <w:pPr>
+        <w:pStyle w:val="SemEspaamento"/>
+        <w:ind w:left="1416"/>
+        <w:rPr>
+          <w:rFonts w:ascii="Arial" w:hAnsi="Arial" w:cs="Arial"/>
+        </w:rPr>
+      </w:pPr>
+      <w:r>
+        <w:rPr>
+          <w:rFonts w:ascii="Arial" w:hAnsi="Arial" w:cs="Arial"/>
+        </w:rPr>
+        <w:t>1.3</w:t>
+      </w:r>
+      <w:r>
+        <w:rPr>
+          <w:rFonts w:ascii="Arial" w:hAnsi="Arial" w:cs="Arial"/>
+        </w:rPr>
+        <w:t xml:space="preserve"> Desenvolvimento</w:t>
+      </w:r>
+    </w:p>
+    <w:p>
+      <w:pPr>
+        <w:pStyle w:val="SemEspaamento"/>
+        <w:ind w:left="1416"/>
+        <w:rPr>
+          <w:rFonts w:ascii="Arial" w:hAnsi="Arial" w:cs="Arial"/>
+        </w:rPr>
+      </w:pPr>
+      <w:r>
+        <w:rPr>
+          <w:rFonts w:ascii="Arial" w:hAnsi="Arial" w:cs="Arial"/>
+        </w:rPr>
+        <w:t xml:space="preserve">   </w:t>
+      </w:r>
+      <w:r>
+        <w:rPr>
+          <w:rFonts w:ascii="Arial" w:hAnsi="Arial" w:cs="Arial"/>
+        </w:rPr>
+        <w:t>1.3.1</w:t>
+      </w:r>
+      <w:r>
+        <w:rPr>
+          <w:rFonts w:ascii="Arial" w:hAnsi="Arial" w:cs="Arial"/>
+        </w:rPr>
+        <w:t xml:space="preserve"> Codifica</w:t>
+      </w:r>
+      <w:r>
+        <w:rPr>
+          <w:rFonts w:ascii="Arial" w:hAnsi="Arial" w:cs="Arial"/>
+        </w:rPr>
+        <w:t>r</w:t>
+      </w:r>
+      <w:r>
+        <w:rPr>
+          <w:rFonts w:ascii="Arial" w:hAnsi="Arial" w:cs="Arial"/>
+        </w:rPr>
+        <w:t xml:space="preserve"> a partir do Caso de Uso mais Importante</w:t>
+      </w:r>
+    </w:p>
+    <w:p>
+      <w:pPr>
+        <w:pStyle w:val="SemEspaamento"/>
+        <w:ind w:left="1416"/>
         <w:rPr>
           <w:rFonts w:ascii="Arial" w:hAnsi="Arial" w:cs="Arial"/>
         </w:rPr>
@@ -4597,6 +5034,7 @@
     <w:p>
       <w:pPr>
         <w:pStyle w:val="SemEspaamento"/>
+        <w:ind w:left="1416"/>
         <w:rPr>
           <w:rFonts w:ascii="Arial" w:hAnsi="Arial" w:cs="Arial"/>
           <w:b/>
@@ -4621,6 +5059,7 @@
     <w:p>
       <w:pPr>
         <w:pStyle w:val="SemEspaamento"/>
+        <w:ind w:left="1416"/>
         <w:rPr>
           <w:rFonts w:ascii="Arial" w:hAnsi="Arial" w:cs="Arial"/>
           <w:b/>
@@ -4652,6 +5091,7 @@
     <w:p>
       <w:pPr>
         <w:pStyle w:val="SemEspaamento"/>
+        <w:ind w:left="1416"/>
         <w:rPr>
           <w:rFonts w:ascii="Arial" w:hAnsi="Arial" w:cs="Arial"/>
           <w:b/>
@@ -4676,6 +5116,7 @@
     <w:p>
       <w:pPr>
         <w:pStyle w:val="SemEspaamento"/>
+        <w:ind w:left="1416"/>
         <w:rPr>
           <w:rFonts w:ascii="Arial" w:hAnsi="Arial" w:cs="Arial"/>
           <w:b/>
@@ -4707,36 +5148,46 @@
     <w:p>
       <w:pPr>
         <w:pStyle w:val="SemEspaamento"/>
-        <w:rPr>
-          <w:rFonts w:ascii="Arial" w:hAnsi="Arial" w:cs="Arial"/>
-        </w:rPr>
-      </w:pPr>
-    </w:p>
-    <w:p>
-      <w:pPr>
-        <w:pStyle w:val="SemEspaamento"/>
-        <w:rPr>
-          <w:rFonts w:ascii="Arial" w:hAnsi="Arial" w:cs="Arial"/>
-        </w:rPr>
-      </w:pPr>
-    </w:p>
-    <w:p>
-      <w:pPr>
-        <w:pStyle w:val="SemEspaamento"/>
-        <w:rPr>
-          <w:rFonts w:ascii="Arial" w:hAnsi="Arial" w:cs="Arial"/>
-        </w:rPr>
-      </w:pPr>
-      <w:r>
-        <w:rPr>
-          <w:rFonts w:ascii="Arial" w:hAnsi="Arial" w:cs="Arial"/>
-        </w:rPr>
-        <w:t xml:space="preserve">   1.2.2 Testes</w:t>
-      </w:r>
-    </w:p>
-    <w:p>
-      <w:pPr>
-        <w:pStyle w:val="SemEspaamento"/>
+        <w:ind w:left="1416"/>
+        <w:rPr>
+          <w:rFonts w:ascii="Arial" w:hAnsi="Arial" w:cs="Arial"/>
+        </w:rPr>
+      </w:pPr>
+    </w:p>
+    <w:p>
+      <w:pPr>
+        <w:pStyle w:val="SemEspaamento"/>
+        <w:ind w:left="1416"/>
+        <w:rPr>
+          <w:rFonts w:ascii="Arial" w:hAnsi="Arial" w:cs="Arial"/>
+        </w:rPr>
+      </w:pPr>
+    </w:p>
+    <w:p>
+      <w:pPr>
+        <w:pStyle w:val="SemEspaamento"/>
+        <w:ind w:left="1416"/>
+        <w:rPr>
+          <w:rFonts w:ascii="Arial" w:hAnsi="Arial" w:cs="Arial"/>
+        </w:rPr>
+      </w:pPr>
+      <w:r>
+        <w:rPr>
+          <w:rFonts w:ascii="Arial" w:hAnsi="Arial" w:cs="Arial"/>
+        </w:rPr>
+        <w:t xml:space="preserve">   </w:t>
+      </w:r>
+      <w:r>
+        <w:rPr>
+          <w:rFonts w:ascii="Arial" w:hAnsi="Arial" w:cs="Arial"/>
+        </w:rPr>
+        <w:t>1.3.2 Testar</w:t>
+      </w:r>
+    </w:p>
+    <w:p>
+      <w:pPr>
+        <w:pStyle w:val="SemEspaamento"/>
+        <w:ind w:left="1416"/>
         <w:rPr>
           <w:rFonts w:ascii="Arial" w:hAnsi="Arial" w:cs="Arial"/>
         </w:rPr>
@@ -4757,6 +5208,7 @@
     <w:p>
       <w:pPr>
         <w:pStyle w:val="SemEspaamento"/>
+        <w:ind w:left="1416"/>
         <w:rPr>
           <w:rFonts w:ascii="Arial" w:hAnsi="Arial" w:cs="Arial"/>
           <w:b/>
@@ -4781,6 +5233,7 @@
     <w:p>
       <w:pPr>
         <w:pStyle w:val="SemEspaamento"/>
+        <w:ind w:left="1416"/>
         <w:rPr>
           <w:rFonts w:ascii="Arial" w:hAnsi="Arial" w:cs="Arial"/>
           <w:b/>
@@ -4805,6 +5258,7 @@
     <w:p>
       <w:pPr>
         <w:pStyle w:val="SemEspaamento"/>
+        <w:ind w:left="1416"/>
         <w:rPr>
           <w:rFonts w:ascii="Arial" w:hAnsi="Arial" w:cs="Arial"/>
           <w:b/>
@@ -4829,6 +5283,7 @@
     <w:p>
       <w:pPr>
         <w:pStyle w:val="SemEspaamento"/>
+        <w:ind w:left="1416"/>
         <w:rPr>
           <w:rFonts w:ascii="Arial" w:hAnsi="Arial" w:cs="Arial"/>
           <w:b/>
@@ -4853,14 +5308,16 @@
     <w:p>
       <w:pPr>
         <w:pStyle w:val="SemEspaamento"/>
-        <w:rPr>
-          <w:rFonts w:ascii="Arial" w:hAnsi="Arial" w:cs="Arial"/>
-        </w:rPr>
-      </w:pPr>
-    </w:p>
-    <w:p>
-      <w:pPr>
-        <w:pStyle w:val="SemEspaamento"/>
+        <w:ind w:left="1416"/>
+        <w:rPr>
+          <w:rFonts w:ascii="Arial" w:hAnsi="Arial" w:cs="Arial"/>
+        </w:rPr>
+      </w:pPr>
+    </w:p>
+    <w:p>
+      <w:pPr>
+        <w:pStyle w:val="SemEspaamento"/>
+        <w:ind w:left="1416"/>
         <w:rPr>
           <w:rFonts w:ascii="Arial" w:hAnsi="Arial" w:cs="Arial"/>
         </w:rPr>
@@ -4881,6 +5338,7 @@
     <w:p>
       <w:pPr>
         <w:pStyle w:val="SemEspaamento"/>
+        <w:ind w:left="1416"/>
         <w:rPr>
           <w:rFonts w:ascii="Arial" w:hAnsi="Arial" w:cs="Arial"/>
           <w:b/>
@@ -4913,6 +5371,7 @@
     <w:p>
       <w:pPr>
         <w:pStyle w:val="SemEspaamento"/>
+        <w:ind w:left="1416"/>
         <w:rPr>
           <w:rFonts w:ascii="Arial" w:hAnsi="Arial" w:cs="Arial"/>
           <w:b/>
@@ -4937,6 +5396,7 @@
     <w:p>
       <w:pPr>
         <w:pStyle w:val="SemEspaamento"/>
+        <w:ind w:left="1416"/>
         <w:rPr>
           <w:rFonts w:ascii="Arial" w:hAnsi="Arial" w:cs="Arial"/>
           <w:b/>
@@ -4961,6 +5421,7 @@
     <w:p>
       <w:pPr>
         <w:pStyle w:val="SemEspaamento"/>
+        <w:ind w:left="1416"/>
         <w:rPr>
           <w:rFonts w:ascii="Arial" w:hAnsi="Arial" w:cs="Arial"/>
           <w:b/>
@@ -4985,28 +5446,37 @@
     <w:p>
       <w:pPr>
         <w:pStyle w:val="SemEspaamento"/>
-        <w:rPr>
-          <w:rFonts w:ascii="Arial" w:hAnsi="Arial" w:cs="Arial"/>
-        </w:rPr>
-      </w:pPr>
-    </w:p>
-    <w:p>
-      <w:pPr>
-        <w:pStyle w:val="SemEspaamento"/>
-        <w:rPr>
-          <w:rFonts w:ascii="Arial" w:hAnsi="Arial" w:cs="Arial"/>
-        </w:rPr>
-      </w:pPr>
-      <w:r>
-        <w:rPr>
-          <w:rFonts w:ascii="Arial" w:hAnsi="Arial" w:cs="Arial"/>
-        </w:rPr>
-        <w:t xml:space="preserve">   1.2.3 Refatoração</w:t>
-      </w:r>
-    </w:p>
-    <w:p>
-      <w:pPr>
-        <w:pStyle w:val="SemEspaamento"/>
+        <w:ind w:left="1416"/>
+        <w:rPr>
+          <w:rFonts w:ascii="Arial" w:hAnsi="Arial" w:cs="Arial"/>
+        </w:rPr>
+      </w:pPr>
+    </w:p>
+    <w:p>
+      <w:pPr>
+        <w:pStyle w:val="SemEspaamento"/>
+        <w:ind w:left="1416"/>
+        <w:rPr>
+          <w:rFonts w:ascii="Arial" w:hAnsi="Arial" w:cs="Arial"/>
+        </w:rPr>
+      </w:pPr>
+      <w:r>
+        <w:rPr>
+          <w:rFonts w:ascii="Arial" w:hAnsi="Arial" w:cs="Arial"/>
+        </w:rPr>
+        <w:t xml:space="preserve">   </w:t>
+      </w:r>
+      <w:r>
+        <w:rPr>
+          <w:rFonts w:ascii="Arial" w:hAnsi="Arial" w:cs="Arial"/>
+        </w:rPr>
+        <w:t>1.3.3 Refatorar</w:t>
+      </w:r>
+    </w:p>
+    <w:p>
+      <w:pPr>
+        <w:pStyle w:val="SemEspaamento"/>
+        <w:ind w:left="1416"/>
         <w:rPr>
           <w:rFonts w:ascii="Arial" w:hAnsi="Arial" w:cs="Arial"/>
         </w:rPr>
@@ -5022,6 +5492,7 @@
     <w:p>
       <w:pPr>
         <w:pStyle w:val="SemEspaamento"/>
+        <w:ind w:left="1416"/>
         <w:rPr>
           <w:rFonts w:ascii="Arial" w:hAnsi="Arial" w:cs="Arial"/>
           <w:b/>
@@ -5053,6 +5524,7 @@
     <w:p>
       <w:pPr>
         <w:pStyle w:val="SemEspaamento"/>
+        <w:ind w:left="1416"/>
         <w:rPr>
           <w:rFonts w:ascii="Arial" w:hAnsi="Arial" w:cs="Arial"/>
           <w:b/>
@@ -5084,6 +5556,7 @@
     <w:p>
       <w:pPr>
         <w:pStyle w:val="SemEspaamento"/>
+        <w:ind w:left="1416"/>
         <w:rPr>
           <w:rFonts w:ascii="Arial" w:hAnsi="Arial" w:cs="Arial"/>
           <w:b/>
@@ -5108,6 +5581,7 @@
     <w:p>
       <w:pPr>
         <w:pStyle w:val="SemEspaamento"/>
+        <w:ind w:left="1416"/>
         <w:rPr>
           <w:rFonts w:ascii="Arial" w:hAnsi="Arial" w:cs="Arial"/>
           <w:b/>
@@ -5139,42 +5613,64 @@
     <w:p>
       <w:pPr>
         <w:pStyle w:val="SemEspaamento"/>
-        <w:rPr>
-          <w:rFonts w:ascii="Arial" w:hAnsi="Arial" w:cs="Arial"/>
-        </w:rPr>
-      </w:pPr>
-    </w:p>
-    <w:p>
-      <w:pPr>
-        <w:pStyle w:val="SemEspaamento"/>
-        <w:rPr>
-          <w:rFonts w:ascii="Arial" w:hAnsi="Arial" w:cs="Arial"/>
-        </w:rPr>
-      </w:pPr>
-      <w:r>
-        <w:rPr>
-          <w:rFonts w:ascii="Arial" w:hAnsi="Arial" w:cs="Arial"/>
-        </w:rPr>
-        <w:t>1.3 Implantação</w:t>
-      </w:r>
-    </w:p>
-    <w:p>
-      <w:pPr>
-        <w:pStyle w:val="SemEspaamento"/>
-        <w:rPr>
-          <w:rFonts w:ascii="Arial" w:hAnsi="Arial" w:cs="Arial"/>
-        </w:rPr>
-      </w:pPr>
-      <w:r>
-        <w:rPr>
-          <w:rFonts w:ascii="Arial" w:hAnsi="Arial" w:cs="Arial"/>
-        </w:rPr>
-        <w:t xml:space="preserve">   1.3.1 Possível Identificação de Novos Requisitos</w:t>
-      </w:r>
-    </w:p>
-    <w:p>
-      <w:pPr>
-        <w:pStyle w:val="SemEspaamento"/>
+        <w:ind w:left="1416"/>
+        <w:rPr>
+          <w:rFonts w:ascii="Arial" w:hAnsi="Arial" w:cs="Arial"/>
+        </w:rPr>
+      </w:pPr>
+    </w:p>
+    <w:p>
+      <w:pPr>
+        <w:pStyle w:val="SemEspaamento"/>
+        <w:ind w:left="1416"/>
+        <w:rPr>
+          <w:rFonts w:ascii="Arial" w:hAnsi="Arial" w:cs="Arial"/>
+        </w:rPr>
+      </w:pPr>
+      <w:r>
+        <w:rPr>
+          <w:rFonts w:ascii="Arial" w:hAnsi="Arial" w:cs="Arial"/>
+        </w:rPr>
+        <w:t>1.4</w:t>
+      </w:r>
+      <w:r>
+        <w:rPr>
+          <w:rFonts w:ascii="Arial" w:hAnsi="Arial" w:cs="Arial"/>
+        </w:rPr>
+        <w:t xml:space="preserve"> Implantação</w:t>
+      </w:r>
+    </w:p>
+    <w:p>
+      <w:pPr>
+        <w:pStyle w:val="SemEspaamento"/>
+        <w:ind w:left="1416"/>
+        <w:rPr>
+          <w:rFonts w:ascii="Arial" w:hAnsi="Arial" w:cs="Arial"/>
+        </w:rPr>
+      </w:pPr>
+      <w:r>
+        <w:rPr>
+          <w:rFonts w:ascii="Arial" w:hAnsi="Arial" w:cs="Arial"/>
+        </w:rPr>
+        <w:t xml:space="preserve">   </w:t>
+      </w:r>
+      <w:r>
+        <w:rPr>
+          <w:rFonts w:ascii="Arial" w:hAnsi="Arial" w:cs="Arial"/>
+        </w:rPr>
+        <w:t>1.4.1</w:t>
+      </w:r>
+      <w:r>
+        <w:rPr>
+          <w:rFonts w:ascii="Arial" w:hAnsi="Arial" w:cs="Arial"/>
+        </w:rPr>
+        <w:t xml:space="preserve"> Possível Identificação de Novos Requisitos</w:t>
+      </w:r>
+    </w:p>
+    <w:p>
+      <w:pPr>
+        <w:pStyle w:val="SemEspaamento"/>
+        <w:ind w:left="1416"/>
         <w:rPr>
           <w:rFonts w:ascii="Arial" w:hAnsi="Arial" w:cs="Arial"/>
         </w:rPr>
@@ -5190,6 +5686,7 @@
     <w:p>
       <w:pPr>
         <w:pStyle w:val="SemEspaamento"/>
+        <w:ind w:left="1416"/>
         <w:rPr>
           <w:rFonts w:ascii="Arial" w:hAnsi="Arial" w:cs="Arial"/>
           <w:b/>
@@ -5221,6 +5718,7 @@
     <w:p>
       <w:pPr>
         <w:pStyle w:val="SemEspaamento"/>
+        <w:ind w:left="1416"/>
         <w:rPr>
           <w:rFonts w:ascii="Arial" w:hAnsi="Arial" w:cs="Arial"/>
           <w:b/>
@@ -5252,6 +5750,7 @@
     <w:p>
       <w:pPr>
         <w:pStyle w:val="SemEspaamento"/>
+        <w:ind w:left="1416"/>
         <w:rPr>
           <w:rFonts w:ascii="Arial" w:hAnsi="Arial" w:cs="Arial"/>
           <w:b/>
@@ -5283,6 +5782,7 @@
     <w:p>
       <w:pPr>
         <w:pStyle w:val="SemEspaamento"/>
+        <w:ind w:left="1416"/>
         <w:rPr>
           <w:rFonts w:ascii="Arial" w:hAnsi="Arial" w:cs="Arial"/>
           <w:b/>
@@ -5314,14 +5814,16 @@
     <w:p>
       <w:pPr>
         <w:pStyle w:val="SemEspaamento"/>
-        <w:rPr>
-          <w:rFonts w:ascii="Arial" w:hAnsi="Arial" w:cs="Arial"/>
-        </w:rPr>
-      </w:pPr>
-    </w:p>
-    <w:p>
-      <w:pPr>
-        <w:pStyle w:val="SemEspaamento"/>
+        <w:ind w:left="1416"/>
+        <w:rPr>
+          <w:rFonts w:ascii="Arial" w:hAnsi="Arial" w:cs="Arial"/>
+        </w:rPr>
+      </w:pPr>
+    </w:p>
+    <w:p>
+      <w:pPr>
+        <w:pStyle w:val="SemEspaamento"/>
+        <w:ind w:left="1416"/>
         <w:rPr>
           <w:rFonts w:ascii="Arial" w:hAnsi="Arial" w:cs="Arial"/>
         </w:rPr>
@@ -5337,6 +5839,7 @@
     <w:p>
       <w:pPr>
         <w:pStyle w:val="SemEspaamento"/>
+        <w:ind w:left="1416"/>
         <w:rPr>
           <w:rFonts w:ascii="Arial" w:hAnsi="Arial" w:cs="Arial"/>
           <w:b/>
@@ -5368,6 +5871,7 @@
     <w:p>
       <w:pPr>
         <w:pStyle w:val="SemEspaamento"/>
+        <w:ind w:left="1416"/>
         <w:rPr>
           <w:rFonts w:ascii="Arial" w:hAnsi="Arial" w:cs="Arial"/>
           <w:b/>
@@ -5399,6 +5903,7 @@
     <w:p>
       <w:pPr>
         <w:pStyle w:val="SemEspaamento"/>
+        <w:ind w:left="1416"/>
         <w:rPr>
           <w:rFonts w:ascii="Arial" w:hAnsi="Arial" w:cs="Arial"/>
           <w:b/>
@@ -5430,6 +5935,7 @@
     <w:p>
       <w:pPr>
         <w:pStyle w:val="SemEspaamento"/>
+        <w:ind w:left="1416"/>
         <w:rPr>
           <w:rFonts w:ascii="Arial" w:hAnsi="Arial" w:cs="Arial"/>
           <w:b/>
@@ -5461,28 +5967,37 @@
     <w:p>
       <w:pPr>
         <w:pStyle w:val="SemEspaamento"/>
-        <w:rPr>
-          <w:rFonts w:ascii="Arial" w:hAnsi="Arial" w:cs="Arial"/>
-        </w:rPr>
-      </w:pPr>
-    </w:p>
-    <w:p>
-      <w:pPr>
-        <w:pStyle w:val="SemEspaamento"/>
-        <w:rPr>
-          <w:rFonts w:ascii="Arial" w:hAnsi="Arial" w:cs="Arial"/>
-        </w:rPr>
-      </w:pPr>
-      <w:r>
-        <w:rPr>
-          <w:rFonts w:ascii="Arial" w:hAnsi="Arial" w:cs="Arial"/>
-        </w:rPr>
-        <w:t xml:space="preserve">   1.3.2 Treinamento</w:t>
-      </w:r>
-    </w:p>
-    <w:p>
-      <w:pPr>
-        <w:pStyle w:val="SemEspaamento"/>
+        <w:ind w:left="1416"/>
+        <w:rPr>
+          <w:rFonts w:ascii="Arial" w:hAnsi="Arial" w:cs="Arial"/>
+        </w:rPr>
+      </w:pPr>
+    </w:p>
+    <w:p>
+      <w:pPr>
+        <w:pStyle w:val="SemEspaamento"/>
+        <w:ind w:left="1416"/>
+        <w:rPr>
+          <w:rFonts w:ascii="Arial" w:hAnsi="Arial" w:cs="Arial"/>
+        </w:rPr>
+      </w:pPr>
+      <w:r>
+        <w:rPr>
+          <w:rFonts w:ascii="Arial" w:hAnsi="Arial" w:cs="Arial"/>
+        </w:rPr>
+        <w:t xml:space="preserve">   </w:t>
+      </w:r>
+      <w:r>
+        <w:rPr>
+          <w:rFonts w:ascii="Arial" w:hAnsi="Arial" w:cs="Arial"/>
+        </w:rPr>
+        <w:t>1.4.2 Treinar</w:t>
+      </w:r>
+    </w:p>
+    <w:p>
+      <w:pPr>
+        <w:pStyle w:val="SemEspaamento"/>
+        <w:ind w:left="1416"/>
         <w:rPr>
           <w:rFonts w:ascii="Arial" w:hAnsi="Arial" w:cs="Arial"/>
         </w:rPr>
@@ -5497,6 +6012,7 @@
     <w:p>
       <w:pPr>
         <w:pStyle w:val="SemEspaamento"/>
+        <w:ind w:left="1416"/>
         <w:rPr>
           <w:rFonts w:ascii="Arial" w:hAnsi="Arial" w:cs="Arial"/>
           <w:b/>
@@ -5528,6 +6044,7 @@
     <w:p>
       <w:pPr>
         <w:pStyle w:val="SemEspaamento"/>
+        <w:ind w:left="1416"/>
         <w:rPr>
           <w:rFonts w:ascii="Arial" w:hAnsi="Arial" w:cs="Arial"/>
           <w:b/>
@@ -5559,6 +6076,7 @@
     <w:p>
       <w:pPr>
         <w:pStyle w:val="SemEspaamento"/>
+        <w:ind w:left="1416"/>
         <w:rPr>
           <w:rFonts w:ascii="Arial" w:hAnsi="Arial" w:cs="Arial"/>
           <w:b/>
@@ -5583,6 +6101,7 @@
     <w:p>
       <w:pPr>
         <w:pStyle w:val="SemEspaamento"/>
+        <w:ind w:left="1416"/>
         <w:rPr>
           <w:rFonts w:ascii="Arial" w:hAnsi="Arial" w:cs="Arial"/>
           <w:b/>
@@ -5607,42 +6126,64 @@
     <w:p>
       <w:pPr>
         <w:pStyle w:val="SemEspaamento"/>
-        <w:rPr>
-          <w:rFonts w:ascii="Arial" w:hAnsi="Arial" w:cs="Arial"/>
-        </w:rPr>
-      </w:pPr>
-    </w:p>
-    <w:p>
-      <w:pPr>
-        <w:pStyle w:val="SemEspaamento"/>
-        <w:rPr>
-          <w:rFonts w:ascii="Arial" w:hAnsi="Arial" w:cs="Arial"/>
-        </w:rPr>
-      </w:pPr>
-      <w:r>
-        <w:rPr>
-          <w:rFonts w:ascii="Arial" w:hAnsi="Arial" w:cs="Arial"/>
-        </w:rPr>
-        <w:t>1.4 Manutenção</w:t>
-      </w:r>
-    </w:p>
-    <w:p>
-      <w:pPr>
-        <w:pStyle w:val="SemEspaamento"/>
-        <w:rPr>
-          <w:rFonts w:ascii="Arial" w:hAnsi="Arial" w:cs="Arial"/>
-        </w:rPr>
-      </w:pPr>
-      <w:r>
-        <w:rPr>
-          <w:rFonts w:ascii="Arial" w:hAnsi="Arial" w:cs="Arial"/>
-        </w:rPr>
-        <w:t xml:space="preserve">   1.4.1 Identificação de Erros</w:t>
-      </w:r>
-    </w:p>
-    <w:p>
-      <w:pPr>
-        <w:pStyle w:val="SemEspaamento"/>
+        <w:ind w:left="1416"/>
+        <w:rPr>
+          <w:rFonts w:ascii="Arial" w:hAnsi="Arial" w:cs="Arial"/>
+        </w:rPr>
+      </w:pPr>
+    </w:p>
+    <w:p>
+      <w:pPr>
+        <w:pStyle w:val="SemEspaamento"/>
+        <w:ind w:left="1416"/>
+        <w:rPr>
+          <w:rFonts w:ascii="Arial" w:hAnsi="Arial" w:cs="Arial"/>
+        </w:rPr>
+      </w:pPr>
+      <w:r>
+        <w:rPr>
+          <w:rFonts w:ascii="Arial" w:hAnsi="Arial" w:cs="Arial"/>
+        </w:rPr>
+        <w:t>1.5</w:t>
+      </w:r>
+      <w:r>
+        <w:rPr>
+          <w:rFonts w:ascii="Arial" w:hAnsi="Arial" w:cs="Arial"/>
+        </w:rPr>
+        <w:t xml:space="preserve"> Manutenção</w:t>
+      </w:r>
+    </w:p>
+    <w:p>
+      <w:pPr>
+        <w:pStyle w:val="SemEspaamento"/>
+        <w:ind w:left="1416"/>
+        <w:rPr>
+          <w:rFonts w:ascii="Arial" w:hAnsi="Arial" w:cs="Arial"/>
+        </w:rPr>
+      </w:pPr>
+      <w:r>
+        <w:rPr>
+          <w:rFonts w:ascii="Arial" w:hAnsi="Arial" w:cs="Arial"/>
+        </w:rPr>
+        <w:t xml:space="preserve">   </w:t>
+      </w:r>
+      <w:r>
+        <w:rPr>
+          <w:rFonts w:ascii="Arial" w:hAnsi="Arial" w:cs="Arial"/>
+        </w:rPr>
+        <w:t>1.5.1 Identificar</w:t>
+      </w:r>
+      <w:r>
+        <w:rPr>
+          <w:rFonts w:ascii="Arial" w:hAnsi="Arial" w:cs="Arial"/>
+        </w:rPr>
+        <w:t xml:space="preserve"> Erros</w:t>
+      </w:r>
+    </w:p>
+    <w:p>
+      <w:pPr>
+        <w:pStyle w:val="SemEspaamento"/>
+        <w:ind w:left="1416"/>
         <w:rPr>
           <w:rFonts w:ascii="Arial" w:hAnsi="Arial" w:cs="Arial"/>
         </w:rPr>
@@ -5658,6 +6199,7 @@
     <w:p>
       <w:pPr>
         <w:pStyle w:val="SemEspaamento"/>
+        <w:ind w:left="1416"/>
         <w:rPr>
           <w:rFonts w:ascii="Arial" w:hAnsi="Arial" w:cs="Arial"/>
           <w:b/>
@@ -5696,6 +6238,7 @@
     <w:p>
       <w:pPr>
         <w:pStyle w:val="SemEspaamento"/>
+        <w:ind w:left="1416"/>
         <w:rPr>
           <w:rFonts w:ascii="Arial" w:hAnsi="Arial" w:cs="Arial"/>
           <w:b/>
@@ -5727,6 +6270,7 @@
     <w:p>
       <w:pPr>
         <w:pStyle w:val="SemEspaamento"/>
+        <w:ind w:left="1416"/>
         <w:rPr>
           <w:rFonts w:ascii="Arial" w:hAnsi="Arial" w:cs="Arial"/>
           <w:b/>
@@ -5751,6 +6295,7 @@
     <w:p>
       <w:pPr>
         <w:pStyle w:val="SemEspaamento"/>
+        <w:ind w:left="1416"/>
         <w:rPr>
           <w:rFonts w:ascii="Arial" w:hAnsi="Arial" w:cs="Arial"/>
           <w:b/>
@@ -5782,14 +6327,16 @@
     <w:p>
       <w:pPr>
         <w:pStyle w:val="SemEspaamento"/>
-        <w:rPr>
-          <w:rFonts w:ascii="Arial" w:hAnsi="Arial" w:cs="Arial"/>
-        </w:rPr>
-      </w:pPr>
-    </w:p>
-    <w:p>
-      <w:pPr>
-        <w:pStyle w:val="SemEspaamento"/>
+        <w:ind w:left="1416"/>
+        <w:rPr>
+          <w:rFonts w:ascii="Arial" w:hAnsi="Arial" w:cs="Arial"/>
+        </w:rPr>
+      </w:pPr>
+    </w:p>
+    <w:p>
+      <w:pPr>
+        <w:pStyle w:val="SemEspaamento"/>
+        <w:ind w:left="1416"/>
         <w:rPr>
           <w:rFonts w:ascii="Arial" w:hAnsi="Arial" w:cs="Arial"/>
         </w:rPr>
@@ -5805,6 +6352,7 @@
     <w:p>
       <w:pPr>
         <w:pStyle w:val="SemEspaamento"/>
+        <w:ind w:left="1416"/>
         <w:rPr>
           <w:rFonts w:ascii="Arial" w:hAnsi="Arial" w:cs="Arial"/>
           <w:b/>
@@ -5836,6 +6384,7 @@
     <w:p>
       <w:pPr>
         <w:pStyle w:val="SemEspaamento"/>
+        <w:ind w:left="1416"/>
         <w:rPr>
           <w:rFonts w:ascii="Arial" w:hAnsi="Arial" w:cs="Arial"/>
           <w:b/>
@@ -5867,6 +6416,7 @@
     <w:p>
       <w:pPr>
         <w:pStyle w:val="SemEspaamento"/>
+        <w:ind w:left="1416"/>
         <w:rPr>
           <w:rFonts w:ascii="Arial" w:hAnsi="Arial" w:cs="Arial"/>
           <w:b/>
@@ -5891,6 +6441,7 @@
     <w:p>
       <w:pPr>
         <w:pStyle w:val="SemEspaamento"/>
+        <w:ind w:left="1416"/>
         <w:rPr>
           <w:rFonts w:ascii="Arial" w:hAnsi="Arial" w:cs="Arial"/>
           <w:b/>
@@ -5922,28 +6473,43 @@
     <w:p>
       <w:pPr>
         <w:pStyle w:val="SemEspaamento"/>
-        <w:rPr>
-          <w:rFonts w:ascii="Arial" w:hAnsi="Arial" w:cs="Arial"/>
-        </w:rPr>
-      </w:pPr>
-    </w:p>
-    <w:p>
-      <w:pPr>
-        <w:pStyle w:val="SemEspaamento"/>
-        <w:rPr>
-          <w:rFonts w:ascii="Arial" w:hAnsi="Arial" w:cs="Arial"/>
-        </w:rPr>
-      </w:pPr>
-      <w:r>
-        <w:rPr>
-          <w:rFonts w:ascii="Arial" w:hAnsi="Arial" w:cs="Arial"/>
-        </w:rPr>
-        <w:t xml:space="preserve">   1.4.2 Criação de Novos Módulos</w:t>
-      </w:r>
-    </w:p>
-    <w:p>
-      <w:pPr>
-        <w:pStyle w:val="SemEspaamento"/>
+        <w:ind w:left="1416"/>
+        <w:rPr>
+          <w:rFonts w:ascii="Arial" w:hAnsi="Arial" w:cs="Arial"/>
+        </w:rPr>
+      </w:pPr>
+    </w:p>
+    <w:p>
+      <w:pPr>
+        <w:pStyle w:val="SemEspaamento"/>
+        <w:ind w:left="1416"/>
+        <w:rPr>
+          <w:rFonts w:ascii="Arial" w:hAnsi="Arial" w:cs="Arial"/>
+        </w:rPr>
+      </w:pPr>
+      <w:r>
+        <w:rPr>
+          <w:rFonts w:ascii="Arial" w:hAnsi="Arial" w:cs="Arial"/>
+        </w:rPr>
+        <w:t xml:space="preserve">   </w:t>
+      </w:r>
+      <w:r>
+        <w:rPr>
+          <w:rFonts w:ascii="Arial" w:hAnsi="Arial" w:cs="Arial"/>
+        </w:rPr>
+        <w:t>1.5.2 Criar</w:t>
+      </w:r>
+      <w:r>
+        <w:rPr>
+          <w:rFonts w:ascii="Arial" w:hAnsi="Arial" w:cs="Arial"/>
+        </w:rPr>
+        <w:t xml:space="preserve"> Novos Módulos</w:t>
+      </w:r>
+    </w:p>
+    <w:p>
+      <w:pPr>
+        <w:pStyle w:val="SemEspaamento"/>
+        <w:ind w:left="1416"/>
         <w:rPr>
           <w:rFonts w:ascii="Arial" w:hAnsi="Arial" w:cs="Arial"/>
         </w:rPr>
@@ -5959,6 +6525,7 @@
     <w:p>
       <w:pPr>
         <w:pStyle w:val="SemEspaamento"/>
+        <w:ind w:left="1416"/>
         <w:rPr>
           <w:rFonts w:ascii="Arial" w:hAnsi="Arial" w:cs="Arial"/>
           <w:b/>
@@ -5990,6 +6557,7 @@
     <w:p>
       <w:pPr>
         <w:pStyle w:val="SemEspaamento"/>
+        <w:ind w:left="1416"/>
         <w:rPr>
           <w:rFonts w:ascii="Arial" w:hAnsi="Arial" w:cs="Arial"/>
           <w:b/>
@@ -6021,6 +6589,7 @@
     <w:p>
       <w:pPr>
         <w:pStyle w:val="SemEspaamento"/>
+        <w:ind w:left="1416"/>
         <w:rPr>
           <w:rFonts w:ascii="Arial" w:hAnsi="Arial" w:cs="Arial"/>
           <w:b/>
@@ -6052,6 +6621,7 @@
     <w:p>
       <w:pPr>
         <w:pStyle w:val="SemEspaamento"/>
+        <w:ind w:left="1416"/>
         <w:rPr>
           <w:rFonts w:ascii="Arial" w:hAnsi="Arial" w:cs="Arial"/>
           <w:b/>
@@ -6083,42 +6653,66 @@
     <w:p>
       <w:pPr>
         <w:pStyle w:val="SemEspaamento"/>
-        <w:rPr>
-          <w:rFonts w:ascii="Arial" w:hAnsi="Arial" w:cs="Arial"/>
-        </w:rPr>
-      </w:pPr>
-    </w:p>
-    <w:p>
-      <w:pPr>
-        <w:pStyle w:val="SemEspaamento"/>
-        <w:rPr>
-          <w:rFonts w:ascii="Arial" w:hAnsi="Arial" w:cs="Arial"/>
-        </w:rPr>
-      </w:pPr>
-      <w:r>
-        <w:rPr>
-          <w:rFonts w:ascii="Arial" w:hAnsi="Arial" w:cs="Arial"/>
-        </w:rPr>
-        <w:t>1.5 Encerramento</w:t>
-      </w:r>
-    </w:p>
-    <w:p>
-      <w:pPr>
-        <w:pStyle w:val="SemEspaamento"/>
-        <w:rPr>
-          <w:rFonts w:ascii="Arial" w:hAnsi="Arial" w:cs="Arial"/>
-        </w:rPr>
-      </w:pPr>
-      <w:r>
-        <w:rPr>
-          <w:rFonts w:ascii="Arial" w:hAnsi="Arial" w:cs="Arial"/>
-        </w:rPr>
-        <w:t xml:space="preserve">   1.5.1 Termo de Encerramento</w:t>
-      </w:r>
-    </w:p>
-    <w:p>
-      <w:pPr>
-        <w:pStyle w:val="SemEspaamento"/>
+        <w:ind w:left="1416"/>
+        <w:rPr>
+          <w:rFonts w:ascii="Arial" w:hAnsi="Arial" w:cs="Arial"/>
+        </w:rPr>
+      </w:pPr>
+    </w:p>
+    <w:p>
+      <w:pPr>
+        <w:pStyle w:val="SemEspaamento"/>
+        <w:ind w:left="1416"/>
+        <w:rPr>
+          <w:rFonts w:ascii="Arial" w:hAnsi="Arial" w:cs="Arial"/>
+        </w:rPr>
+      </w:pPr>
+      <w:r>
+        <w:rPr>
+          <w:rFonts w:ascii="Arial" w:hAnsi="Arial" w:cs="Arial"/>
+        </w:rPr>
+        <w:t>1.6</w:t>
+      </w:r>
+      <w:r>
+        <w:rPr>
+          <w:rFonts w:ascii="Arial" w:hAnsi="Arial" w:cs="Arial"/>
+        </w:rPr>
+        <w:t xml:space="preserve"> Encerramento</w:t>
+      </w:r>
+    </w:p>
+    <w:p>
+      <w:pPr>
+        <w:pStyle w:val="SemEspaamento"/>
+        <w:ind w:left="1416"/>
+        <w:rPr>
+          <w:rFonts w:ascii="Arial" w:hAnsi="Arial" w:cs="Arial"/>
+        </w:rPr>
+      </w:pPr>
+      <w:r>
+        <w:rPr>
+          <w:rFonts w:ascii="Arial" w:hAnsi="Arial" w:cs="Arial"/>
+        </w:rPr>
+        <w:t xml:space="preserve">   </w:t>
+      </w:r>
+      <w:r>
+        <w:rPr>
+          <w:rFonts w:ascii="Arial" w:hAnsi="Arial" w:cs="Arial"/>
+        </w:rPr>
+        <w:t>1.6</w:t>
+      </w:r>
+      <w:bookmarkStart w:id="0" w:name="_GoBack"/>
+      <w:bookmarkEnd w:id="0"/>
+      <w:r>
+        <w:rPr>
+          <w:rFonts w:ascii="Arial" w:hAnsi="Arial" w:cs="Arial"/>
+        </w:rPr>
+        <w:t>.1 Termo de Encerramento</w:t>
+      </w:r>
+    </w:p>
+    <w:p>
+      <w:pPr>
+        <w:pStyle w:val="SemEspaamento"/>
+        <w:ind w:left="1416"/>
         <w:rPr>
           <w:rFonts w:ascii="Arial" w:hAnsi="Arial" w:cs="Arial"/>
         </w:rPr>
@@ -6134,6 +6728,7 @@
     <w:p>
       <w:pPr>
         <w:pStyle w:val="SemEspaamento"/>
+        <w:ind w:left="1416"/>
         <w:rPr>
           <w:rFonts w:ascii="Arial" w:hAnsi="Arial" w:cs="Arial"/>
           <w:b/>
@@ -6165,6 +6760,7 @@
     <w:p>
       <w:pPr>
         <w:pStyle w:val="SemEspaamento"/>
+        <w:ind w:left="1416"/>
         <w:rPr>
           <w:rFonts w:ascii="Arial" w:hAnsi="Arial" w:cs="Arial"/>
           <w:b/>
@@ -6196,6 +6792,7 @@
     <w:p>
       <w:pPr>
         <w:pStyle w:val="SemEspaamento"/>
+        <w:ind w:left="1416"/>
         <w:rPr>
           <w:rFonts w:ascii="Arial" w:hAnsi="Arial" w:cs="Arial"/>
           <w:b/>
@@ -6227,6 +6824,7 @@
     <w:p>
       <w:pPr>
         <w:pStyle w:val="SemEspaamento"/>
+        <w:ind w:left="1416"/>
         <w:rPr>
           <w:rFonts w:ascii="Arial" w:hAnsi="Arial" w:cs="Arial"/>
           <w:b/>
@@ -6258,14 +6856,16 @@
     <w:p>
       <w:pPr>
         <w:pStyle w:val="SemEspaamento"/>
-        <w:rPr>
-          <w:rFonts w:ascii="Arial" w:hAnsi="Arial" w:cs="Arial"/>
-        </w:rPr>
-      </w:pPr>
-    </w:p>
-    <w:p>
-      <w:pPr>
-        <w:pStyle w:val="SemEspaamento"/>
+        <w:ind w:left="1416"/>
+        <w:rPr>
+          <w:rFonts w:ascii="Arial" w:hAnsi="Arial" w:cs="Arial"/>
+        </w:rPr>
+      </w:pPr>
+    </w:p>
+    <w:p>
+      <w:pPr>
+        <w:pStyle w:val="SemEspaamento"/>
+        <w:ind w:left="1416"/>
         <w:rPr>
           <w:rFonts w:ascii="Arial" w:hAnsi="Arial" w:cs="Arial"/>
         </w:rPr>
@@ -6281,6 +6881,7 @@
     <w:p>
       <w:pPr>
         <w:pStyle w:val="SemEspaamento"/>
+        <w:ind w:left="1416"/>
         <w:rPr>
           <w:rFonts w:ascii="Arial" w:hAnsi="Arial" w:cs="Arial"/>
           <w:b/>
@@ -6312,6 +6913,7 @@
     <w:p>
       <w:pPr>
         <w:pStyle w:val="SemEspaamento"/>
+        <w:ind w:left="1416"/>
         <w:rPr>
           <w:rFonts w:ascii="Arial" w:hAnsi="Arial" w:cs="Arial"/>
           <w:b/>
@@ -6343,6 +6945,7 @@
     <w:p>
       <w:pPr>
         <w:pStyle w:val="SemEspaamento"/>
+        <w:ind w:left="1416"/>
         <w:rPr>
           <w:rFonts w:ascii="Arial" w:hAnsi="Arial" w:cs="Arial"/>
           <w:b/>
@@ -6374,6 +6977,7 @@
     <w:p>
       <w:pPr>
         <w:pStyle w:val="SemEspaamento"/>
+        <w:ind w:left="1416"/>
         <w:rPr>
           <w:rFonts w:ascii="Arial" w:hAnsi="Arial" w:cs="Arial"/>
           <w:b/>
@@ -6405,6 +7009,7 @@
     <w:p>
       <w:pPr>
         <w:pStyle w:val="SemEspaamento"/>
+        <w:ind w:left="1416"/>
         <w:rPr>
           <w:rFonts w:ascii="Arial" w:hAnsi="Arial" w:cs="Arial"/>
         </w:rPr>
@@ -6412,7 +7017,7 @@
     </w:p>
     <w:sectPr>
       <w:pgSz w:w="11906" w:h="16838"/>
-      <w:pgMar w:top="1417" w:right="1701" w:bottom="1417" w:left="1701" w:header="708" w:footer="708" w:gutter="0"/>
+      <w:pgMar w:top="1417" w:right="1133" w:bottom="1417" w:left="709" w:header="708" w:footer="708" w:gutter="0"/>
       <w:cols w:space="708"/>
       <w:docGrid w:linePitch="360"/>
     </w:sectPr>
@@ -6421,7 +7026,7 @@
 </file>
 
 <file path=word/numbering.xml><?xml version="1.0" encoding="utf-8"?>
-<w:numbering xmlns:ve="http://schemas.openxmlformats.org/markup-compatibility/2006" xmlns:o="urn:schemas-microsoft-com:office:office" xmlns:r="http://schemas.openxmlformats.org/officeDocument/2006/relationships" xmlns:m="http://schemas.openxmlformats.org/officeDocument/2006/math" xmlns:v="urn:schemas-microsoft-com:vml" xmlns:wp="http://schemas.openxmlformats.org/drawingml/2006/wordprocessingDrawing" xmlns:w10="urn:schemas-microsoft-com:office:word" xmlns:w="http://schemas.openxmlformats.org/wordprocessingml/2006/main" xmlns:wne="http://schemas.microsoft.com/office/word/2006/wordml">
+<w:numbering xmlns:wpc="http://schemas.microsoft.com/office/word/2010/wordprocessingCanvas" xmlns:mc="http://schemas.openxmlformats.org/markup-compatibility/2006" xmlns:o="urn:schemas-microsoft-com:office:office" xmlns:r="http://schemas.openxmlformats.org/officeDocument/2006/relationships" xmlns:m="http://schemas.openxmlformats.org/officeDocument/2006/math" xmlns:v="urn:schemas-microsoft-com:vml" xmlns:wp14="http://schemas.microsoft.com/office/word/2010/wordprocessingDrawing" xmlns:wp="http://schemas.openxmlformats.org/drawingml/2006/wordprocessingDrawing" xmlns:w10="urn:schemas-microsoft-com:office:word" xmlns:w="http://schemas.openxmlformats.org/wordprocessingml/2006/main" xmlns:w14="http://schemas.microsoft.com/office/word/2010/wordml" xmlns:wpg="http://schemas.microsoft.com/office/word/2010/wordprocessingGroup" xmlns:wpi="http://schemas.microsoft.com/office/word/2010/wordprocessingInk" xmlns:wne="http://schemas.microsoft.com/office/word/2006/wordml" xmlns:wps="http://schemas.microsoft.com/office/word/2010/wordprocessingShape" mc:Ignorable="w14 wp14">
   <w:abstractNum w:abstractNumId="0">
     <w:nsid w:val="08B23DD8"/>
     <w:multiLevelType w:val="multilevel"/>
@@ -6658,7 +7263,7 @@
 </file>
 
 <file path=word/styles.xml><?xml version="1.0" encoding="utf-8"?>
-<w:styles xmlns:r="http://schemas.openxmlformats.org/officeDocument/2006/relationships" xmlns:w="http://schemas.openxmlformats.org/wordprocessingml/2006/main">
+<w:styles xmlns:mc="http://schemas.openxmlformats.org/markup-compatibility/2006" xmlns:r="http://schemas.openxmlformats.org/officeDocument/2006/relationships" xmlns:w="http://schemas.openxmlformats.org/wordprocessingml/2006/main" xmlns:w14="http://schemas.microsoft.com/office/word/2010/wordml" mc:Ignorable="w14">
   <w:docDefaults>
     <w:rPrDefault>
       <w:rPr>
@@ -6821,7 +7426,6 @@
   <w:style w:type="character" w:default="1" w:styleId="Fontepargpadro">
     <w:name w:val="Default Paragraph Font"/>
     <w:uiPriority w:val="1"/>
-    <w:semiHidden/>
     <w:unhideWhenUsed/>
   </w:style>
   <w:style w:type="table" w:default="1" w:styleId="Tabelanormal">
@@ -6829,7 +7433,6 @@
     <w:uiPriority w:val="99"/>
     <w:semiHidden/>
     <w:unhideWhenUsed/>
-    <w:qFormat/>
     <w:tblPr>
       <w:tblInd w:w="0" w:type="dxa"/>
       <w:tblCellMar>
@@ -6865,6 +7468,196 @@
     <w:pPr>
       <w:spacing w:after="0" w:line="240" w:lineRule="auto"/>
     </w:pPr>
+  </w:style>
+</w:styles>
+</file>
+
+<file path=word/stylesWithEffects.xml><?xml version="1.0" encoding="utf-8"?>
+<w:styles xmlns:wpc="http://schemas.microsoft.com/office/word/2010/wordprocessingCanvas" xmlns:mc="http://schemas.openxmlformats.org/markup-compatibility/2006" xmlns:o="urn:schemas-microsoft-com:office:office" xmlns:r="http://schemas.openxmlformats.org/officeDocument/2006/relationships" xmlns:m="http://schemas.openxmlformats.org/officeDocument/2006/math" xmlns:v="urn:schemas-microsoft-com:vml" xmlns:wp14="http://schemas.microsoft.com/office/word/2010/wordprocessingDrawing" xmlns:wp="http://schemas.openxmlformats.org/drawingml/2006/wordprocessingDrawing" xmlns:w10="urn:schemas-microsoft-com:office:word" xmlns:w="http://schemas.openxmlformats.org/wordprocessingml/2006/main" xmlns:w14="http://schemas.microsoft.com/office/word/2010/wordml" xmlns:wpg="http://schemas.microsoft.com/office/word/2010/wordprocessingGroup" xmlns:wpi="http://schemas.microsoft.com/office/word/2010/wordprocessingInk" xmlns:wne="http://schemas.microsoft.com/office/word/2006/wordml" xmlns:wps="http://schemas.microsoft.com/office/word/2010/wordprocessingShape" mc:Ignorable="w14 wp14">
+  <w:docDefaults>
+    <w:rPrDefault>
+      <w:rPr>
+        <w:rFonts w:asciiTheme="minorHAnsi" w:eastAsiaTheme="minorEastAsia" w:hAnsiTheme="minorHAnsi" w:cstheme="minorBidi"/>
+        <w:sz w:val="22"/>
+        <w:szCs w:val="22"/>
+        <w:lang w:val="pt-BR" w:eastAsia="pt-BR" w:bidi="ar-SA"/>
+      </w:rPr>
+    </w:rPrDefault>
+    <w:pPrDefault>
+      <w:pPr>
+        <w:spacing w:after="200" w:line="276" w:lineRule="auto"/>
+      </w:pPr>
+    </w:pPrDefault>
+  </w:docDefaults>
+  <w:latentStyles w:defLockedState="0" w:defUIPriority="99" w:defSemiHidden="1" w:defUnhideWhenUsed="1" w:defQFormat="0" w:count="267">
+    <w:lsdException w:name="Normal" w:semiHidden="0" w:uiPriority="0" w:unhideWhenUsed="0" w:qFormat="1"/>
+    <w:lsdException w:name="heading 1" w:semiHidden="0" w:uiPriority="9" w:unhideWhenUsed="0" w:qFormat="1"/>
+    <w:lsdException w:name="heading 2" w:uiPriority="9" w:qFormat="1"/>
+    <w:lsdException w:name="heading 3" w:uiPriority="9" w:qFormat="1"/>
+    <w:lsdException w:name="heading 4" w:uiPriority="9" w:qFormat="1"/>
+    <w:lsdException w:name="heading 5" w:uiPriority="9" w:qFormat="1"/>
+    <w:lsdException w:name="heading 6" w:uiPriority="9" w:qFormat="1"/>
+    <w:lsdException w:name="heading 7" w:uiPriority="9" w:qFormat="1"/>
+    <w:lsdException w:name="heading 8" w:uiPriority="9" w:qFormat="1"/>
+    <w:lsdException w:name="heading 9" w:uiPriority="9" w:qFormat="1"/>
+    <w:lsdException w:name="toc 1" w:uiPriority="39"/>
+    <w:lsdException w:name="toc 2" w:uiPriority="39"/>
+    <w:lsdException w:name="toc 3" w:uiPriority="39"/>
+    <w:lsdException w:name="toc 4" w:uiPriority="39"/>
+    <w:lsdException w:name="toc 5" w:uiPriority="39"/>
+    <w:lsdException w:name="toc 6" w:uiPriority="39"/>
+    <w:lsdException w:name="toc 7" w:uiPriority="39"/>
+    <w:lsdException w:name="toc 8" w:uiPriority="39"/>
+    <w:lsdException w:name="toc 9" w:uiPriority="39"/>
+    <w:lsdException w:name="caption" w:uiPriority="35" w:qFormat="1"/>
+    <w:lsdException w:name="Title" w:semiHidden="0" w:uiPriority="10" w:unhideWhenUsed="0" w:qFormat="1"/>
+    <w:lsdException w:name="Default Paragraph Font" w:uiPriority="1"/>
+    <w:lsdException w:name="Subtitle" w:semiHidden="0" w:uiPriority="11" w:unhideWhenUsed="0" w:qFormat="1"/>
+    <w:lsdException w:name="Strong" w:semiHidden="0" w:uiPriority="22" w:unhideWhenUsed="0" w:qFormat="1"/>
+    <w:lsdException w:name="Emphasis" w:semiHidden="0" w:uiPriority="20" w:unhideWhenUsed="0" w:qFormat="1"/>
+    <w:lsdException w:name="Table Grid" w:semiHidden="0" w:uiPriority="59" w:unhideWhenUsed="0"/>
+    <w:lsdException w:name="Placeholder Text" w:unhideWhenUsed="0"/>
+    <w:lsdException w:name="No Spacing" w:semiHidden="0" w:uiPriority="1" w:unhideWhenUsed="0" w:qFormat="1"/>
+    <w:lsdException w:name="Light Shading" w:semiHidden="0" w:uiPriority="60" w:unhideWhenUsed="0"/>
+    <w:lsdException w:name="Light List" w:semiHidden="0" w:uiPriority="61" w:unhideWhenUsed="0"/>
+    <w:lsdException w:name="Light Grid" w:semiHidden="0" w:uiPriority="62" w:unhideWhenUsed="0"/>
+    <w:lsdException w:name="Medium Shading 1" w:semiHidden="0" w:uiPriority="63" w:unhideWhenUsed="0"/>
+    <w:lsdException w:name="Medium Shading 2" w:semiHidden="0" w:uiPriority="64" w:unhideWhenUsed="0"/>
+    <w:lsdException w:name="Medium List 1" w:semiHidden="0" w:uiPriority="65" w:unhideWhenUsed="0"/>
+    <w:lsdException w:name="Medium List 2" w:semiHidden="0" w:uiPriority="66" w:unhideWhenUsed="0"/>
+    <w:lsdException w:name="Medium Grid 1" w:semiHidden="0" w:uiPriority="67" w:unhideWhenUsed="0"/>
+    <w:lsdException w:name="Medium Grid 2" w:semiHidden="0" w:uiPriority="68" w:unhideWhenUsed="0"/>
+    <w:lsdException w:name="Medium Grid 3" w:semiHidden="0" w:uiPriority="69" w:unhideWhenUsed="0"/>
+    <w:lsdException w:name="Dark List" w:semiHidden="0" w:uiPriority="70" w:unhideWhenUsed="0"/>
+    <w:lsdException w:name="Colorful Shading" w:semiHidden="0" w:uiPriority="71" w:unhideWhenUsed="0"/>
+    <w:lsdException w:name="Colorful List" w:semiHidden="0" w:uiPriority="72" w:unhideWhenUsed="0"/>
+    <w:lsdException w:name="Colorful Grid" w:semiHidden="0" w:uiPriority="73" w:unhideWhenUsed="0"/>
+    <w:lsdException w:name="Light Shading Accent 1" w:semiHidden="0" w:uiPriority="60" w:unhideWhenUsed="0"/>
+    <w:lsdException w:name="Light List Accent 1" w:semiHidden="0" w:uiPriority="61" w:unhideWhenUsed="0"/>
+    <w:lsdException w:name="Light Grid Accent 1" w:semiHidden="0" w:uiPriority="62" w:unhideWhenUsed="0"/>
+    <w:lsdException w:name="Medium Shading 1 Accent 1" w:semiHidden="0" w:uiPriority="63" w:unhideWhenUsed="0"/>
+    <w:lsdException w:name="Medium Shading 2 Accent 1" w:semiHidden="0" w:uiPriority="64" w:unhideWhenUsed="0"/>
+    <w:lsdException w:name="Medium List 1 Accent 1" w:semiHidden="0" w:uiPriority="65" w:unhideWhenUsed="0"/>
+    <w:lsdException w:name="Revision" w:unhideWhenUsed="0"/>
+    <w:lsdException w:name="List Paragraph" w:semiHidden="0" w:uiPriority="34" w:unhideWhenUsed="0" w:qFormat="1"/>
+    <w:lsdException w:name="Quote" w:semiHidden="0" w:uiPriority="29" w:unhideWhenUsed="0" w:qFormat="1"/>
+    <w:lsdException w:name="Intense Quote" w:semiHidden="0" w:uiPriority="30" w:unhideWhenUsed="0" w:qFormat="1"/>
+    <w:lsdException w:name="Medium List 2 Accent 1" w:semiHidden="0" w:uiPriority="66" w:unhideWhenUsed="0"/>
+    <w:lsdException w:name="Medium Grid 1 Accent 1" w:semiHidden="0" w:uiPriority="67" w:unhideWhenUsed="0"/>
+    <w:lsdException w:name="Medium Grid 2 Accent 1" w:semiHidden="0" w:uiPriority="68" w:unhideWhenUsed="0"/>
+    <w:lsdException w:name="Medium Grid 3 Accent 1" w:semiHidden="0" w:uiPriority="69" w:unhideWhenUsed="0"/>
+    <w:lsdException w:name="Dark List Accent 1" w:semiHidden="0" w:uiPriority="70" w:unhideWhenUsed="0"/>
+    <w:lsdException w:name="Colorful Shading Accent 1" w:semiHidden="0" w:uiPriority="71" w:unhideWhenUsed="0"/>
+    <w:lsdException w:name="Colorful List Accent 1" w:semiHidden="0" w:uiPriority="72" w:unhideWhenUsed="0"/>
+    <w:lsdException w:name="Colorful Grid Accent 1" w:semiHidden="0" w:uiPriority="73" w:unhideWhenUsed="0"/>
+    <w:lsdException w:name="Light Shading Accent 2" w:semiHidden="0" w:uiPriority="60" w:unhideWhenUsed="0"/>
+    <w:lsdException w:name="Light List Accent 2" w:semiHidden="0" w:uiPriority="61" w:unhideWhenUsed="0"/>
+    <w:lsdException w:name="Light Grid Accent 2" w:semiHidden="0" w:uiPriority="62" w:unhideWhenUsed="0"/>
+    <w:lsdException w:name="Medium Shading 1 Accent 2" w:semiHidden="0" w:uiPriority="63" w:unhideWhenUsed="0"/>
+    <w:lsdException w:name="Medium Shading 2 Accent 2" w:semiHidden="0" w:uiPriority="64" w:unhideWhenUsed="0"/>
+    <w:lsdException w:name="Medium List 1 Accent 2" w:semiHidden="0" w:uiPriority="65" w:unhideWhenUsed="0"/>
+    <w:lsdException w:name="Medium List 2 Accent 2" w:semiHidden="0" w:uiPriority="66" w:unhideWhenUsed="0"/>
+    <w:lsdException w:name="Medium Grid 1 Accent 2" w:semiHidden="0" w:uiPriority="67" w:unhideWhenUsed="0"/>
+    <w:lsdException w:name="Medium Grid 2 Accent 2" w:semiHidden="0" w:uiPriority="68" w:unhideWhenUsed="0"/>
+    <w:lsdException w:name="Medium Grid 3 Accent 2" w:semiHidden="0" w:uiPriority="69" w:unhideWhenUsed="0"/>
+    <w:lsdException w:name="Dark List Accent 2" w:semiHidden="0" w:uiPriority="70" w:unhideWhenUsed="0"/>
+    <w:lsdException w:name="Colorful Shading Accent 2" w:semiHidden="0" w:uiPriority="71" w:unhideWhenUsed="0"/>
+    <w:lsdException w:name="Colorful List Accent 2" w:semiHidden="0" w:uiPriority="72" w:unhideWhenUsed="0"/>
+    <w:lsdException w:name="Colorful Grid Accent 2" w:semiHidden="0" w:uiPriority="73" w:unhideWhenUsed="0"/>
+    <w:lsdException w:name="Light Shading Accent 3" w:semiHidden="0" w:uiPriority="60" w:unhideWhenUsed="0"/>
+    <w:lsdException w:name="Light List Accent 3" w:semiHidden="0" w:uiPriority="61" w:unhideWhenUsed="0"/>
+    <w:lsdException w:name="Light Grid Accent 3" w:semiHidden="0" w:uiPriority="62" w:unhideWhenUsed="0"/>
+    <w:lsdException w:name="Medium Shading 1 Accent 3" w:semiHidden="0" w:uiPriority="63" w:unhideWhenUsed="0"/>
+    <w:lsdException w:name="Medium Shading 2 Accent 3" w:semiHidden="0" w:uiPriority="64" w:unhideWhenUsed="0"/>
+    <w:lsdException w:name="Medium List 1 Accent 3" w:semiHidden="0" w:uiPriority="65" w:unhideWhenUsed="0"/>
+    <w:lsdException w:name="Medium List 2 Accent 3" w:semiHidden="0" w:uiPriority="66" w:unhideWhenUsed="0"/>
+    <w:lsdException w:name="Medium Grid 1 Accent 3" w:semiHidden="0" w:uiPriority="67" w:unhideWhenUsed="0"/>
+    <w:lsdException w:name="Medium Grid 2 Accent 3" w:semiHidden="0" w:uiPriority="68" w:unhideWhenUsed="0"/>
+    <w:lsdException w:name="Medium Grid 3 Accent 3" w:semiHidden="0" w:uiPriority="69" w:unhideWhenUsed="0"/>
+    <w:lsdException w:name="Dark List Accent 3" w:semiHidden="0" w:uiPriority="70" w:unhideWhenUsed="0"/>
+    <w:lsdException w:name="Colorful Shading Accent 3" w:semiHidden="0" w:uiPriority="71" w:unhideWhenUsed="0"/>
+    <w:lsdException w:name="Colorful List Accent 3" w:semiHidden="0" w:uiPriority="72" w:unhideWhenUsed="0"/>
+    <w:lsdException w:name="Colorful Grid Accent 3" w:semiHidden="0" w:uiPriority="73" w:unhideWhenUsed="0"/>
+    <w:lsdException w:name="Light Shading Accent 4" w:semiHidden="0" w:uiPriority="60" w:unhideWhenUsed="0"/>
+    <w:lsdException w:name="Light List Accent 4" w:semiHidden="0" w:uiPriority="61" w:unhideWhenUsed="0"/>
+    <w:lsdException w:name="Light Grid Accent 4" w:semiHidden="0" w:uiPriority="62" w:unhideWhenUsed="0"/>
+    <w:lsdException w:name="Medium Shading 1 Accent 4" w:semiHidden="0" w:uiPriority="63" w:unhideWhenUsed="0"/>
+    <w:lsdException w:name="Medium Shading 2 Accent 4" w:semiHidden="0" w:uiPriority="64" w:unhideWhenUsed="0"/>
+    <w:lsdException w:name="Medium List 1 Accent 4" w:semiHidden="0" w:uiPriority="65" w:unhideWhenUsed="0"/>
+    <w:lsdException w:name="Medium List 2 Accent 4" w:semiHidden="0" w:uiPriority="66" w:unhideWhenUsed="0"/>
+    <w:lsdException w:name="Medium Grid 1 Accent 4" w:semiHidden="0" w:uiPriority="67" w:unhideWhenUsed="0"/>
+    <w:lsdException w:name="Medium Grid 2 Accent 4" w:semiHidden="0" w:uiPriority="68" w:unhideWhenUsed="0"/>
+    <w:lsdException w:name="Medium Grid 3 Accent 4" w:semiHidden="0" w:uiPriority="69" w:unhideWhenUsed="0"/>
+    <w:lsdException w:name="Dark List Accent 4" w:semiHidden="0" w:uiPriority="70" w:unhideWhenUsed="0"/>
+    <w:lsdException w:name="Colorful Shading Accent 4" w:semiHidden="0" w:uiPriority="71" w:unhideWhenUsed="0"/>
+    <w:lsdException w:name="Colorful List Accent 4" w:semiHidden="0" w:uiPriority="72" w:unhideWhenUsed="0"/>
+    <w:lsdException w:name="Colorful Grid Accent 4" w:semiHidden="0" w:uiPriority="73" w:unhideWhenUsed="0"/>
+    <w:lsdException w:name="Light Shading Accent 5" w:semiHidden="0" w:uiPriority="60" w:unhideWhenUsed="0"/>
+    <w:lsdException w:name="Light List Accent 5" w:semiHidden="0" w:uiPriority="61" w:unhideWhenUsed="0"/>
+    <w:lsdException w:name="Light Grid Accent 5" w:semiHidden="0" w:uiPriority="62" w:unhideWhenUsed="0"/>
+    <w:lsdException w:name="Medium Shading 1 Accent 5" w:semiHidden="0" w:uiPriority="63" w:unhideWhenUsed="0"/>
+    <w:lsdException w:name="Medium Shading 2 Accent 5" w:semiHidden="0" w:uiPriority="64" w:unhideWhenUsed="0"/>
+    <w:lsdException w:name="Medium List 1 Accent 5" w:semiHidden="0" w:uiPriority="65" w:unhideWhenUsed="0"/>
+    <w:lsdException w:name="Medium List 2 Accent 5" w:semiHidden="0" w:uiPriority="66" w:unhideWhenUsed="0"/>
+    <w:lsdException w:name="Medium Grid 1 Accent 5" w:semiHidden="0" w:uiPriority="67" w:unhideWhenUsed="0"/>
+    <w:lsdException w:name="Medium Grid 2 Accent 5" w:semiHidden="0" w:uiPriority="68" w:unhideWhenUsed="0"/>
+    <w:lsdException w:name="Medium Grid 3 Accent 5" w:semiHidden="0" w:uiPriority="69" w:unhideWhenUsed="0"/>
+    <w:lsdException w:name="Dark List Accent 5" w:semiHidden="0" w:uiPriority="70" w:unhideWhenUsed="0"/>
+    <w:lsdException w:name="Colorful Shading Accent 5" w:semiHidden="0" w:uiPriority="71" w:unhideWhenUsed="0"/>
+    <w:lsdException w:name="Colorful List Accent 5" w:semiHidden="0" w:uiPriority="72" w:unhideWhenUsed="0"/>
+    <w:lsdException w:name="Colorful Grid Accent 5" w:semiHidden="0" w:uiPriority="73" w:unhideWhenUsed="0"/>
+    <w:lsdException w:name="Light Shading Accent 6" w:semiHidden="0" w:uiPriority="60" w:unhideWhenUsed="0"/>
+    <w:lsdException w:name="Light List Accent 6" w:semiHidden="0" w:uiPriority="61" w:unhideWhenUsed="0"/>
+    <w:lsdException w:name="Light Grid Accent 6" w:semiHidden="0" w:uiPriority="62" w:unhideWhenUsed="0"/>
+    <w:lsdException w:name="Medium Shading 1 Accent 6" w:semiHidden="0" w:uiPriority="63" w:unhideWhenUsed="0"/>
+    <w:lsdException w:name="Medium Shading 2 Accent 6" w:semiHidden="0" w:uiPriority="64" w:unhideWhenUsed="0"/>
+    <w:lsdException w:name="Medium List 1 Accent 6" w:semiHidden="0" w:uiPriority="65" w:unhideWhenUsed="0"/>
+    <w:lsdException w:name="Medium List 2 Accent 6" w:semiHidden="0" w:uiPriority="66" w:unhideWhenUsed="0"/>
+    <w:lsdException w:name="Medium Grid 1 Accent 6" w:semiHidden="0" w:uiPriority="67" w:unhideWhenUsed="0"/>
+    <w:lsdException w:name="Medium Grid 2 Accent 6" w:semiHidden="0" w:uiPriority="68" w:unhideWhenUsed="0"/>
+    <w:lsdException w:name="Medium Grid 3 Accent 6" w:semiHidden="0" w:uiPriority="69" w:unhideWhenUsed="0"/>
+    <w:lsdException w:name="Dark List Accent 6" w:semiHidden="0" w:uiPriority="70" w:unhideWhenUsed="0"/>
+    <w:lsdException w:name="Colorful Shading Accent 6" w:semiHidden="0" w:uiPriority="71" w:unhideWhenUsed="0"/>
+    <w:lsdException w:name="Colorful List Accent 6" w:semiHidden="0" w:uiPriority="72" w:unhideWhenUsed="0"/>
+    <w:lsdException w:name="Colorful Grid Accent 6" w:semiHidden="0" w:uiPriority="73" w:unhideWhenUsed="0"/>
+    <w:lsdException w:name="Subtle Emphasis" w:semiHidden="0" w:uiPriority="19" w:unhideWhenUsed="0" w:qFormat="1"/>
+    <w:lsdException w:name="Intense Emphasis" w:semiHidden="0" w:uiPriority="21" w:unhideWhenUsed="0" w:qFormat="1"/>
+    <w:lsdException w:name="Subtle Reference" w:semiHidden="0" w:uiPriority="31" w:unhideWhenUsed="0" w:qFormat="1"/>
+    <w:lsdException w:name="Intense Reference" w:semiHidden="0" w:uiPriority="32" w:unhideWhenUsed="0" w:qFormat="1"/>
+    <w:lsdException w:name="Book Title" w:semiHidden="0" w:uiPriority="33" w:unhideWhenUsed="0" w:qFormat="1"/>
+    <w:lsdException w:name="Bibliography" w:uiPriority="37"/>
+    <w:lsdException w:name="TOC Heading" w:uiPriority="39" w:qFormat="1"/>
+  </w:latentStyles>
+  <w:style w:type="paragraph" w:default="1" w:styleId="Normal">
+    <w:name w:val="Normal"/>
+    <w:qFormat/>
+  </w:style>
+  <w:style w:type="character" w:default="1" w:styleId="Fontepargpadro">
+    <w:name w:val="Default Paragraph Font"/>
+    <w:uiPriority w:val="1"/>
+    <w:semiHidden/>
+    <w:unhideWhenUsed/>
+  </w:style>
+  <w:style w:type="table" w:default="1" w:styleId="Tabelanormal">
+    <w:name w:val="Normal Table"/>
+    <w:uiPriority w:val="99"/>
+    <w:semiHidden/>
+    <w:unhideWhenUsed/>
+    <w:tblPr>
+      <w:tblInd w:w="0" w:type="dxa"/>
+      <w:tblCellMar>
+        <w:top w:w="0" w:type="dxa"/>
+        <w:left w:w="108" w:type="dxa"/>
+        <w:bottom w:w="0" w:type="dxa"/>
+        <w:right w:w="108" w:type="dxa"/>
+      </w:tblCellMar>
+    </w:tblPr>
+  </w:style>
+  <w:style w:type="numbering" w:default="1" w:styleId="Semlista">
+    <w:name w:val="No List"/>
+    <w:uiPriority w:val="99"/>
+    <w:semiHidden/>
+    <w:unhideWhenUsed/>
   </w:style>
 </w:styles>
 </file>

</xml_diff>